<commit_message>
Update 'Installation Guide - OneVA Pharmacy' in 'Clinical/Pharm: Outpatient Pharmacy/7.0/'
</commit_message>
<xml_diff>
--- a/Clinical/Pharm%3A Outpatient Pharmacy/7.0/Installation Guide - OneVA Pharmacy/pso_7_p454_ig.docx
+++ b/Clinical/Pharm%3A Outpatient Pharmacy/7.0/Installation Guide - OneVA Pharmacy/pso_7_p454_ig.docx
@@ -1,6 +1,6 @@
 
 <file path=word/document.xml><?xml version="1.0" encoding="utf-8"?>
-<w:document xmlns:wpc="http://schemas.microsoft.com/office/word/2010/wordprocessingCanvas" xmlns:cx="http://schemas.microsoft.com/office/drawing/2014/chartex" xmlns:cx1="http://schemas.microsoft.com/office/drawing/2015/9/8/chartex" xmlns:cx2="http://schemas.microsoft.com/office/drawing/2015/10/21/chartex" xmlns:cx3="http://schemas.microsoft.com/office/drawing/2016/5/9/chartex" xmlns:cx4="http://schemas.microsoft.com/office/drawing/2016/5/10/chartex" xmlns:cx5="http://schemas.microsoft.com/office/drawing/2016/5/11/chartex" xmlns:mc="http://schemas.openxmlformats.org/markup-compatibility/2006" xmlns:o="urn:schemas-microsoft-com:office:office" xmlns:r="http://schemas.openxmlformats.org/officeDocument/2006/relationships" xmlns:m="http://schemas.openxmlformats.org/officeDocument/2006/math" xmlns:v="urn:schemas-microsoft-com:vml" xmlns:wp14="http://schemas.microsoft.com/office/word/2010/wordprocessingDrawing" xmlns:wp="http://schemas.openxmlformats.org/drawingml/2006/wordprocessingDrawing" xmlns:w10="urn:schemas-microsoft-com:office:word" xmlns:w="http://schemas.openxmlformats.org/wordprocessingml/2006/main" xmlns:w14="http://schemas.microsoft.com/office/word/2010/wordml" xmlns:w15="http://schemas.microsoft.com/office/word/2012/wordml" xmlns:w16se="http://schemas.microsoft.com/office/word/2015/wordml/symex" xmlns:wpg="http://schemas.microsoft.com/office/word/2010/wordprocessingGroup" xmlns:wpi="http://schemas.microsoft.com/office/word/2010/wordprocessingInk" xmlns:wne="http://schemas.microsoft.com/office/word/2006/wordml" xmlns:wps="http://schemas.microsoft.com/office/word/2010/wordprocessingShape" mc:Ignorable="w14 w15 w16se wp14">
+<w:document xmlns:wpc="http://schemas.microsoft.com/office/word/2010/wordprocessingCanvas" xmlns:cx="http://schemas.microsoft.com/office/drawing/2014/chartex" xmlns:cx1="http://schemas.microsoft.com/office/drawing/2015/9/8/chartex" xmlns:cx2="http://schemas.microsoft.com/office/drawing/2015/10/21/chartex" xmlns:cx3="http://schemas.microsoft.com/office/drawing/2016/5/9/chartex" xmlns:cx4="http://schemas.microsoft.com/office/drawing/2016/5/10/chartex" xmlns:cx5="http://schemas.microsoft.com/office/drawing/2016/5/11/chartex" xmlns:cx6="http://schemas.microsoft.com/office/drawing/2016/5/12/chartex" xmlns:cx7="http://schemas.microsoft.com/office/drawing/2016/5/13/chartex" xmlns:cx8="http://schemas.microsoft.com/office/drawing/2016/5/14/chartex" xmlns:mc="http://schemas.openxmlformats.org/markup-compatibility/2006" xmlns:aink="http://schemas.microsoft.com/office/drawing/2016/ink" xmlns:am3d="http://schemas.microsoft.com/office/drawing/2017/model3d" xmlns:o="urn:schemas-microsoft-com:office:office" xmlns:r="http://schemas.openxmlformats.org/officeDocument/2006/relationships" xmlns:m="http://schemas.openxmlformats.org/officeDocument/2006/math" xmlns:v="urn:schemas-microsoft-com:vml" xmlns:wp14="http://schemas.microsoft.com/office/word/2010/wordprocessingDrawing" xmlns:wp="http://schemas.openxmlformats.org/drawingml/2006/wordprocessingDrawing" xmlns:w10="urn:schemas-microsoft-com:office:word" xmlns:w="http://schemas.openxmlformats.org/wordprocessingml/2006/main" xmlns:w14="http://schemas.microsoft.com/office/word/2010/wordml" xmlns:w15="http://schemas.microsoft.com/office/word/2012/wordml" xmlns:w16cid="http://schemas.microsoft.com/office/word/2016/wordml/cid" xmlns:w16se="http://schemas.microsoft.com/office/word/2015/wordml/symex" xmlns:wpg="http://schemas.microsoft.com/office/word/2010/wordprocessingGroup" xmlns:wpi="http://schemas.microsoft.com/office/word/2010/wordprocessingInk" xmlns:wne="http://schemas.microsoft.com/office/word/2006/wordml" xmlns:wps="http://schemas.microsoft.com/office/word/2010/wordprocessingShape" mc:Ignorable="w14 w15 w16se w16cid wp14">
   <w:body>
     <w:p>
       <w:pPr>
@@ -30,8 +30,13 @@
       <w:pPr>
         <w:pStyle w:val="Title"/>
       </w:pPr>
-      <w:r>
-        <w:t>OneVA Pharmacy</w:t>
+      <w:proofErr w:type="spellStart"/>
+      <w:r>
+        <w:t>OneVA</w:t>
+      </w:r>
+      <w:proofErr w:type="spellEnd"/>
+      <w:r>
+        <w:t xml:space="preserve"> Pharmacy</w:t>
       </w:r>
       <w:r>
         <w:t xml:space="preserve"> (PSO*7.0*454)</w:t>
@@ -6014,7 +6019,15 @@
         <w:t>how</w:t>
       </w:r>
       <w:r>
-        <w:t xml:space="preserve"> to deploy and install OneVA Pharmacy P</w:t>
+        <w:t xml:space="preserve"> to deploy and install </w:t>
+      </w:r>
+      <w:proofErr w:type="spellStart"/>
+      <w:r>
+        <w:t>OneVA</w:t>
+      </w:r>
+      <w:proofErr w:type="spellEnd"/>
+      <w:r>
+        <w:t xml:space="preserve"> Pharmacy P</w:t>
       </w:r>
       <w:r>
         <w:t>atch</w:t>
@@ -6034,7 +6047,15 @@
         <w:t>The purpose of this plan is to provide a single, common document that describes how, when, where, and to whom the</w:t>
       </w:r>
       <w:r>
-        <w:t xml:space="preserve"> OneVA Pharmacy P</w:t>
+        <w:t xml:space="preserve"> </w:t>
+      </w:r>
+      <w:proofErr w:type="spellStart"/>
+      <w:r>
+        <w:t>OneVA</w:t>
+      </w:r>
+      <w:proofErr w:type="spellEnd"/>
+      <w:r>
+        <w:t xml:space="preserve"> Pharmacy P</w:t>
       </w:r>
       <w:r>
         <w:t xml:space="preserve">atch </w:t>
@@ -6079,7 +6100,15 @@
         <w:pStyle w:val="BodyText"/>
       </w:pPr>
       <w:r>
-        <w:t xml:space="preserve">The overall OneVA Pharmacy </w:t>
+        <w:t xml:space="preserve">The overall </w:t>
+      </w:r>
+      <w:proofErr w:type="spellStart"/>
+      <w:r>
+        <w:t>OneVA</w:t>
+      </w:r>
+      <w:proofErr w:type="spellEnd"/>
+      <w:r>
+        <w:t xml:space="preserve"> Pharmacy </w:t>
       </w:r>
       <w:r>
         <w:t>d</w:t>
@@ -6129,9 +6158,11 @@
       <w:r>
         <w:t>Health Level 7 (</w:t>
       </w:r>
+      <w:proofErr w:type="spellStart"/>
       <w:r>
         <w:t>HL7</w:t>
       </w:r>
+      <w:proofErr w:type="spellEnd"/>
       <w:r>
         <w:t>) Messaging</w:t>
       </w:r>
@@ -6145,7 +6176,23 @@
         </w:numPr>
       </w:pPr>
       <w:r>
-        <w:t>Enterprise Messaging Infrastructure (eMI) Enterprise Service Bus (ESB)</w:t>
+        <w:t>Enterprise Messaging Infrastructure (</w:t>
+      </w:r>
+      <w:proofErr w:type="spellStart"/>
+      <w:r>
+        <w:t>eMI</w:t>
+      </w:r>
+      <w:proofErr w:type="spellEnd"/>
+      <w:r>
+        <w:t>) Enterprise Service Bus (</w:t>
+      </w:r>
+      <w:proofErr w:type="spellStart"/>
+      <w:r>
+        <w:t>ESB</w:t>
+      </w:r>
+      <w:proofErr w:type="spellEnd"/>
+      <w:r>
+        <w:t>)</w:t>
       </w:r>
     </w:p>
     <w:p>
@@ -6157,7 +6204,15 @@
         </w:numPr>
       </w:pPr>
       <w:r>
-        <w:t>Health Data Repository/Clinical Data Service (HDR/CDS)</w:t>
+        <w:t>Health Data Repository/Clinical Data Service (</w:t>
+      </w:r>
+      <w:proofErr w:type="spellStart"/>
+      <w:r>
+        <w:t>HDR</w:t>
+      </w:r>
+      <w:proofErr w:type="spellEnd"/>
+      <w:r>
+        <w:t>/CDS)</w:t>
       </w:r>
     </w:p>
     <w:p>
@@ -6234,12 +6289,51 @@
       <w:pPr>
         <w:pStyle w:val="BodyText"/>
       </w:pPr>
-      <w:r>
-        <w:t xml:space="preserve">OneVA Pharmacy is dependent on the integration of the eMI ESB and the HDR/CDS Repository using Logical Link communication. A new </w:t>
-      </w:r>
-      <w:r>
-        <w:t>HL7 logical link, PSORRXSEND</w:t>
-      </w:r>
+      <w:proofErr w:type="spellStart"/>
+      <w:r>
+        <w:t>OneVA</w:t>
+      </w:r>
+      <w:proofErr w:type="spellEnd"/>
+      <w:r>
+        <w:t xml:space="preserve"> Pharmacy is dependent on the integration of the </w:t>
+      </w:r>
+      <w:proofErr w:type="spellStart"/>
+      <w:r>
+        <w:t>eMI</w:t>
+      </w:r>
+      <w:proofErr w:type="spellEnd"/>
+      <w:r>
+        <w:t xml:space="preserve"> </w:t>
+      </w:r>
+      <w:proofErr w:type="spellStart"/>
+      <w:r>
+        <w:t>ESB</w:t>
+      </w:r>
+      <w:proofErr w:type="spellEnd"/>
+      <w:r>
+        <w:t xml:space="preserve"> and the </w:t>
+      </w:r>
+      <w:proofErr w:type="spellStart"/>
+      <w:r>
+        <w:t>HDR</w:t>
+      </w:r>
+      <w:proofErr w:type="spellEnd"/>
+      <w:r>
+        <w:t xml:space="preserve">/CDS Repository using Logical Link communication. A new </w:t>
+      </w:r>
+      <w:proofErr w:type="spellStart"/>
+      <w:r>
+        <w:t>HL7</w:t>
+      </w:r>
+      <w:proofErr w:type="spellEnd"/>
+      <w:r>
+        <w:t xml:space="preserve"> logical link, </w:t>
+      </w:r>
+      <w:proofErr w:type="spellStart"/>
+      <w:r>
+        <w:t>PSORRXSEND</w:t>
+      </w:r>
+      <w:proofErr w:type="spellEnd"/>
       <w:r>
         <w:t>,</w:t>
       </w:r>
@@ -6262,18 +6356,31 @@
         <w:t>/receiving</w:t>
       </w:r>
       <w:r>
-        <w:t xml:space="preserve"> of the HL7</w:t>
-      </w:r>
-      <w:r>
-        <w:t xml:space="preserve"> messages via e</w:t>
-      </w:r>
-      <w:r>
-        <w:t>MI. The PSO VISTA PHARM and PSO EMI PHARM application param</w:t>
-      </w:r>
+        <w:t xml:space="preserve"> of the </w:t>
+      </w:r>
+      <w:proofErr w:type="spellStart"/>
+      <w:r>
+        <w:t>HL7</w:t>
+      </w:r>
+      <w:proofErr w:type="spellEnd"/>
+      <w:r>
+        <w:t xml:space="preserve"> messages via </w:t>
+      </w:r>
+      <w:proofErr w:type="spellStart"/>
       <w:r>
         <w:t>e</w:t>
       </w:r>
       <w:r>
+        <w:t>MI</w:t>
+      </w:r>
+      <w:proofErr w:type="spellEnd"/>
+      <w:r>
+        <w:t>. The PSO VISTA PHARM and PSO EMI PHARM application param</w:t>
+      </w:r>
+      <w:r>
+        <w:t>e</w:t>
+      </w:r>
+      <w:r>
         <w:t>ters</w:t>
       </w:r>
       <w:r>
@@ -6298,22 +6405,43 @@
         <w:t xml:space="preserve">is </w:t>
       </w:r>
       <w:r>
-        <w:t>leveraged at each facility for receiving the HL7</w:t>
-      </w:r>
+        <w:t xml:space="preserve">leveraged at each facility for receiving the </w:t>
+      </w:r>
+      <w:proofErr w:type="spellStart"/>
+      <w:r>
+        <w:t>HL7</w:t>
+      </w:r>
+      <w:proofErr w:type="spellEnd"/>
       <w:r>
         <w:t xml:space="preserve"> </w:t>
       </w:r>
       <w:r>
-        <w:t>messages into VistA</w:t>
-      </w:r>
-      <w:r>
-        <w:t>s production environment</w:t>
+        <w:t xml:space="preserve">messages into </w:t>
+      </w:r>
+      <w:proofErr w:type="spellStart"/>
+      <w:r>
+        <w:t>VistA</w:t>
+      </w:r>
+      <w:r>
+        <w:t>s</w:t>
+      </w:r>
+      <w:proofErr w:type="spellEnd"/>
+      <w:r>
+        <w:t xml:space="preserve"> production environment</w:t>
       </w:r>
       <w:r>
         <w:t>.</w:t>
       </w:r>
       <w:r>
-        <w:t xml:space="preserve"> The constraint is that there is no communication established from a sites VistA test mirror account to eMI therefore the software is unable to be tested in the VistA test mirror account.</w:t>
+        <w:t xml:space="preserve"> The constraint is that there is no communication established from a sites VistA test mirror account to </w:t>
+      </w:r>
+      <w:proofErr w:type="spellStart"/>
+      <w:r>
+        <w:t>eMI</w:t>
+      </w:r>
+      <w:proofErr w:type="spellEnd"/>
+      <w:r>
+        <w:t xml:space="preserve"> therefore the software is unable to be tested in the VistA test mirror account.</w:t>
       </w:r>
     </w:p>
     <w:p>
@@ -6321,7 +6449,15 @@
         <w:pStyle w:val="BodyText"/>
       </w:pPr>
       <w:r>
-        <w:t>Another constraint would be for sites that have made local modifications to the same routines released in the OneVA Pharmacy Patch</w:t>
+        <w:t xml:space="preserve">Another constraint would be for sites that have made local modifications to the same routines released in the </w:t>
+      </w:r>
+      <w:proofErr w:type="spellStart"/>
+      <w:r>
+        <w:t>OneVA</w:t>
+      </w:r>
+      <w:proofErr w:type="spellEnd"/>
+      <w:r>
+        <w:t xml:space="preserve"> Pharmacy Patch</w:t>
       </w:r>
       <w:r>
         <w:t xml:space="preserve">. Those sites would need to retrofit the software which </w:t>
@@ -6330,7 +6466,15 @@
         <w:t>may delay the</w:t>
       </w:r>
       <w:r>
-        <w:t xml:space="preserve"> ability to install the OneVA Pharmacy Patch</w:t>
+        <w:t xml:space="preserve"> ability to install the </w:t>
+      </w:r>
+      <w:proofErr w:type="spellStart"/>
+      <w:r>
+        <w:t>OneVA</w:t>
+      </w:r>
+      <w:proofErr w:type="spellEnd"/>
+      <w:r>
+        <w:t xml:space="preserve"> Pharmacy Patch</w:t>
       </w:r>
       <w:r>
         <w:t xml:space="preserve"> in the mandated time frame.</w:t>
@@ -6748,7 +6892,31 @@
         <w:pStyle w:val="BodyText"/>
       </w:pPr>
       <w:r>
-        <w:t>Leadership at the VAs Grassroots Innovations Program, a cooperative effort between the Chief Technology Officer, the Health and Medical Informatics Office, and the VAs Office of Information and Technology (OI&amp;T) provided innovators (VA employees) with a forum to propose new opportunities and to develop new ideas into functional prototypes.</w:t>
+        <w:t xml:space="preserve">Leadership at the </w:t>
+      </w:r>
+      <w:proofErr w:type="spellStart"/>
+      <w:r>
+        <w:t>VAs</w:t>
+      </w:r>
+      <w:proofErr w:type="spellEnd"/>
+      <w:r>
+        <w:t xml:space="preserve"> Grassroots Innovations Program, a cooperative effort between the Chief Technology Officer, the Health and Medical Informatics Office, and the </w:t>
+      </w:r>
+      <w:proofErr w:type="spellStart"/>
+      <w:r>
+        <w:t>VAs</w:t>
+      </w:r>
+      <w:proofErr w:type="spellEnd"/>
+      <w:r>
+        <w:t xml:space="preserve"> Office of Information and Technology (</w:t>
+      </w:r>
+      <w:proofErr w:type="spellStart"/>
+      <w:r>
+        <w:t>OI&amp;T</w:t>
+      </w:r>
+      <w:proofErr w:type="spellEnd"/>
+      <w:r>
+        <w:t>) provided innovators (VA employees) with a forum to propose new opportunities and to develop new ideas into functional prototypes.</w:t>
       </w:r>
     </w:p>
     <w:p>
@@ -6756,7 +6924,15 @@
         <w:pStyle w:val="BodyText"/>
       </w:pPr>
       <w:r>
-        <w:t xml:space="preserve">The OneVA Pharmacy is an Innovations Program </w:t>
+        <w:t xml:space="preserve">The </w:t>
+      </w:r>
+      <w:proofErr w:type="spellStart"/>
+      <w:r>
+        <w:t>OneVA</w:t>
+      </w:r>
+      <w:proofErr w:type="spellEnd"/>
+      <w:r>
+        <w:t xml:space="preserve"> Pharmacy is an Innovations Program </w:t>
       </w:r>
       <w:r>
         <w:t>initiative</w:t>
@@ -6764,8 +6940,21 @@
       <w:r>
         <w:t xml:space="preserve">. </w:t>
       </w:r>
-      <w:r>
-        <w:t xml:space="preserve">OneVA Pharmacy software provides the Department of Veterans Health Administration (VHA) the capability to allow Veterans traveling across the United States to </w:t>
+      <w:proofErr w:type="spellStart"/>
+      <w:r>
+        <w:t>OneVA</w:t>
+      </w:r>
+      <w:proofErr w:type="spellEnd"/>
+      <w:r>
+        <w:t xml:space="preserve"> Pharmacy software provides the Department of Veterans Health Administration (</w:t>
+      </w:r>
+      <w:proofErr w:type="spellStart"/>
+      <w:r>
+        <w:t>VHA</w:t>
+      </w:r>
+      <w:proofErr w:type="spellEnd"/>
+      <w:r>
+        <w:t xml:space="preserve">) the capability to allow Veterans traveling across the United States to </w:t>
       </w:r>
       <w:r>
         <w:t>refill</w:t>
@@ -6799,8 +6988,13 @@
       <w:pPr>
         <w:pStyle w:val="BodyText"/>
       </w:pPr>
-      <w:r>
-        <w:t xml:space="preserve">OneVA Pharmacy software provides a foundation to build and extend </w:t>
+      <w:proofErr w:type="spellStart"/>
+      <w:r>
+        <w:t>OneVA</w:t>
+      </w:r>
+      <w:proofErr w:type="spellEnd"/>
+      <w:r>
+        <w:t xml:space="preserve"> Pharmacy software provides a foundation to build and extend </w:t>
       </w:r>
       <w:r>
         <w:t>new capabilities to the Veteran</w:t>
@@ -6817,8 +7011,13 @@
           <w:numId w:val="19"/>
         </w:numPr>
       </w:pPr>
-      <w:r>
-        <w:t>PMAS Project Number:  N/A</w:t>
+      <w:proofErr w:type="spellStart"/>
+      <w:r>
+        <w:t>PMAS</w:t>
+      </w:r>
+      <w:proofErr w:type="spellEnd"/>
+      <w:r>
+        <w:t xml:space="preserve"> Project Number:  N/A</w:t>
       </w:r>
     </w:p>
     <w:p>
@@ -6830,7 +7029,15 @@
         </w:numPr>
       </w:pPr>
       <w:r>
-        <w:t xml:space="preserve">Current PMAS state:  </w:t>
+        <w:t xml:space="preserve">Current </w:t>
+      </w:r>
+      <w:proofErr w:type="spellStart"/>
+      <w:r>
+        <w:t>PMAS</w:t>
+      </w:r>
+      <w:proofErr w:type="spellEnd"/>
+      <w:r>
+        <w:t xml:space="preserve"> state:  </w:t>
       </w:r>
       <w:r>
         <w:t>N/A</w:t>
@@ -6860,8 +7067,13 @@
         </w:numPr>
       </w:pPr>
       <w:r>
-        <w:t>Proposed Production Install Date: Q4FY16</w:t>
-      </w:r>
+        <w:t xml:space="preserve">Proposed Production Install Date: </w:t>
+      </w:r>
+      <w:proofErr w:type="spellStart"/>
+      <w:r>
+        <w:t>Q4FY16</w:t>
+      </w:r>
+      <w:proofErr w:type="spellEnd"/>
     </w:p>
     <w:p>
       <w:pPr>
@@ -7087,6 +7299,7 @@
                 <w:lang w:val="en-AU"/>
               </w:rPr>
             </w:pPr>
+            <w:proofErr w:type="spellStart"/>
             <w:r>
               <w:rPr>
                 <w:rFonts w:ascii="Arial" w:hAnsi="Arial" w:cs="Arial"/>
@@ -7095,6 +7308,7 @@
               </w:rPr>
               <w:t>ePIP</w:t>
             </w:r>
+            <w:proofErr w:type="spellEnd"/>
           </w:p>
         </w:tc>
         <w:tc>
@@ -7197,6 +7411,7 @@
                 <w:lang w:val="en-AU"/>
               </w:rPr>
             </w:pPr>
+            <w:proofErr w:type="spellStart"/>
             <w:r>
               <w:rPr>
                 <w:rFonts w:ascii="Arial" w:hAnsi="Arial" w:cs="Arial"/>
@@ -7205,6 +7420,7 @@
               </w:rPr>
               <w:t>ePIP</w:t>
             </w:r>
+            <w:proofErr w:type="spellEnd"/>
           </w:p>
         </w:tc>
         <w:tc>
@@ -7307,13 +7523,23 @@
                 <w:lang w:val="en-AU"/>
               </w:rPr>
             </w:pPr>
+            <w:proofErr w:type="spellStart"/>
             <w:r>
               <w:rPr>
                 <w:rFonts w:ascii="Arial" w:hAnsi="Arial" w:cs="Arial"/>
                 <w:sz w:val="20"/>
                 <w:lang w:val="en-AU"/>
               </w:rPr>
-              <w:t>OneVA Pharmacy</w:t>
+              <w:t>OneVA</w:t>
+            </w:r>
+            <w:proofErr w:type="spellEnd"/>
+            <w:r>
+              <w:rPr>
+                <w:rFonts w:ascii="Arial" w:hAnsi="Arial" w:cs="Arial"/>
+                <w:sz w:val="20"/>
+                <w:lang w:val="en-AU"/>
+              </w:rPr>
+              <w:t xml:space="preserve"> Pharmacy</w:t>
             </w:r>
           </w:p>
         </w:tc>
@@ -7425,6 +7651,7 @@
                 <w:lang w:val="en-AU"/>
               </w:rPr>
             </w:pPr>
+            <w:proofErr w:type="spellStart"/>
             <w:r>
               <w:rPr>
                 <w:rFonts w:ascii="Arial" w:hAnsi="Arial" w:cs="Arial"/>
@@ -7434,6 +7661,7 @@
               <w:lastRenderedPageBreak/>
               <w:t>ePIP</w:t>
             </w:r>
+            <w:proofErr w:type="spellEnd"/>
           </w:p>
         </w:tc>
         <w:tc>
@@ -7536,13 +7764,23 @@
                 <w:lang w:val="en-AU"/>
               </w:rPr>
             </w:pPr>
+            <w:proofErr w:type="spellStart"/>
             <w:r>
               <w:rPr>
                 <w:rFonts w:ascii="Arial" w:hAnsi="Arial" w:cs="Arial"/>
                 <w:sz w:val="20"/>
                 <w:lang w:val="en-AU"/>
               </w:rPr>
-              <w:t>OneVA Pharmacy – IOC only</w:t>
+              <w:t>OneVA</w:t>
+            </w:r>
+            <w:proofErr w:type="spellEnd"/>
+            <w:r>
+              <w:rPr>
+                <w:rFonts w:ascii="Arial" w:hAnsi="Arial" w:cs="Arial"/>
+                <w:sz w:val="20"/>
+                <w:lang w:val="en-AU"/>
+              </w:rPr>
+              <w:t xml:space="preserve"> Pharmacy – IOC only</w:t>
             </w:r>
           </w:p>
           <w:p>
@@ -7554,13 +7792,23 @@
                 <w:lang w:val="en-AU"/>
               </w:rPr>
             </w:pPr>
+            <w:proofErr w:type="spellStart"/>
             <w:r>
               <w:rPr>
                 <w:rFonts w:ascii="Arial" w:hAnsi="Arial" w:cs="Arial"/>
                 <w:sz w:val="20"/>
                 <w:lang w:val="en-AU"/>
               </w:rPr>
-              <w:t>ePIP - deployment</w:t>
+              <w:t>ePIP</w:t>
+            </w:r>
+            <w:proofErr w:type="spellEnd"/>
+            <w:r>
+              <w:rPr>
+                <w:rFonts w:ascii="Arial" w:hAnsi="Arial" w:cs="Arial"/>
+                <w:sz w:val="20"/>
+                <w:lang w:val="en-AU"/>
+              </w:rPr>
+              <w:t xml:space="preserve"> - deployment</w:t>
             </w:r>
           </w:p>
         </w:tc>
@@ -7768,8 +8016,18 @@
                 <w:sz w:val="20"/>
                 <w:lang w:val="en-AU"/>
               </w:rPr>
-              <w:t>Falls within existing ATOs</w:t>
-            </w:r>
+              <w:t xml:space="preserve">Falls within existing </w:t>
+            </w:r>
+            <w:proofErr w:type="spellStart"/>
+            <w:r>
+              <w:rPr>
+                <w:rFonts w:ascii="Arial" w:hAnsi="Arial" w:cs="Arial"/>
+                <w:sz w:val="20"/>
+                <w:lang w:val="en-AU"/>
+              </w:rPr>
+              <w:t>ATOs</w:t>
+            </w:r>
+            <w:proofErr w:type="spellEnd"/>
           </w:p>
         </w:tc>
       </w:tr>
@@ -7902,13 +8160,23 @@
                 <w:lang w:val="en-AU"/>
               </w:rPr>
             </w:pPr>
+            <w:proofErr w:type="spellStart"/>
             <w:r>
               <w:rPr>
                 <w:rFonts w:ascii="Arial" w:hAnsi="Arial" w:cs="Arial"/>
                 <w:sz w:val="20"/>
                 <w:lang w:val="en-AU"/>
               </w:rPr>
-              <w:t>OneVA Pharmacy - IOC</w:t>
+              <w:t>OneVA</w:t>
+            </w:r>
+            <w:proofErr w:type="spellEnd"/>
+            <w:r>
+              <w:rPr>
+                <w:rFonts w:ascii="Arial" w:hAnsi="Arial" w:cs="Arial"/>
+                <w:sz w:val="20"/>
+                <w:lang w:val="en-AU"/>
+              </w:rPr>
+              <w:t xml:space="preserve"> Pharmacy - IOC</w:t>
             </w:r>
           </w:p>
         </w:tc>
@@ -8028,13 +8296,23 @@
                 <w:lang w:val="en-AU"/>
               </w:rPr>
             </w:pPr>
+            <w:proofErr w:type="spellStart"/>
             <w:r>
               <w:rPr>
                 <w:rFonts w:ascii="Arial" w:hAnsi="Arial" w:cs="Arial"/>
                 <w:sz w:val="20"/>
                 <w:lang w:val="en-AU"/>
               </w:rPr>
-              <w:t>OneVA Pharmacy</w:t>
+              <w:t>OneVA</w:t>
+            </w:r>
+            <w:proofErr w:type="spellEnd"/>
+            <w:r>
+              <w:rPr>
+                <w:rFonts w:ascii="Arial" w:hAnsi="Arial" w:cs="Arial"/>
+                <w:sz w:val="20"/>
+                <w:lang w:val="en-AU"/>
+              </w:rPr>
+              <w:t xml:space="preserve"> Pharmacy</w:t>
             </w:r>
           </w:p>
         </w:tc>
@@ -8162,13 +8440,23 @@
                 <w:lang w:val="en-AU"/>
               </w:rPr>
             </w:pPr>
+            <w:proofErr w:type="spellStart"/>
             <w:r>
               <w:rPr>
                 <w:rFonts w:ascii="Arial" w:hAnsi="Arial" w:cs="Arial"/>
                 <w:sz w:val="20"/>
                 <w:lang w:val="en-AU"/>
               </w:rPr>
-              <w:t>ePIP/Health Product Support (HPS)</w:t>
+              <w:t>ePIP</w:t>
+            </w:r>
+            <w:proofErr w:type="spellEnd"/>
+            <w:r>
+              <w:rPr>
+                <w:rFonts w:ascii="Arial" w:hAnsi="Arial" w:cs="Arial"/>
+                <w:sz w:val="20"/>
+                <w:lang w:val="en-AU"/>
+              </w:rPr>
+              <w:t>/Health Product Support (HPS)</w:t>
             </w:r>
           </w:p>
         </w:tc>
@@ -8278,8 +8566,13 @@
       <w:r>
         <w:t xml:space="preserve"> separate deployments for the </w:t>
       </w:r>
-      <w:r>
-        <w:t xml:space="preserve">OneVA Pharmacy </w:t>
+      <w:proofErr w:type="spellStart"/>
+      <w:r>
+        <w:t>OneVA</w:t>
+      </w:r>
+      <w:proofErr w:type="spellEnd"/>
+      <w:r>
+        <w:t xml:space="preserve"> Pharmacy </w:t>
       </w:r>
       <w:r>
         <w:t>Patch supported by two teams</w:t>
@@ -8306,7 +8599,15 @@
         <w:t xml:space="preserve"> Production D</w:t>
       </w:r>
       <w:r>
-        <w:t xml:space="preserve">eployment completed by the OneVA Pharmacy </w:t>
+        <w:t xml:space="preserve">eployment completed by the </w:t>
+      </w:r>
+      <w:proofErr w:type="spellStart"/>
+      <w:r>
+        <w:t>OneVA</w:t>
+      </w:r>
+      <w:proofErr w:type="spellEnd"/>
+      <w:r>
+        <w:t xml:space="preserve"> Pharmacy </w:t>
       </w:r>
       <w:r>
         <w:t>T</w:t>
@@ -8332,8 +8633,13 @@
       <w:r>
         <w:t xml:space="preserve">the </w:t>
       </w:r>
-      <w:r>
-        <w:t>ePIP T</w:t>
+      <w:proofErr w:type="spellStart"/>
+      <w:r>
+        <w:t>ePIP</w:t>
+      </w:r>
+      <w:proofErr w:type="spellEnd"/>
+      <w:r>
+        <w:t xml:space="preserve"> T</w:t>
       </w:r>
       <w:r>
         <w:t>eam</w:t>
@@ -8362,8 +8668,13 @@
       <w:r>
         <w:t xml:space="preserve">The </w:t>
       </w:r>
-      <w:r>
-        <w:t>OneVA Pharmacy Deployment Timeline is depicted in the following image</w:t>
+      <w:proofErr w:type="spellStart"/>
+      <w:r>
+        <w:t>OneVA</w:t>
+      </w:r>
+      <w:proofErr w:type="spellEnd"/>
+      <w:r>
+        <w:t xml:space="preserve"> Pharmacy Deployment Timeline is depicted in the following image</w:t>
       </w:r>
       <w:bookmarkStart w:id="31" w:name="_Toc421540862"/>
       <w:r>
@@ -8402,7 +8713,15 @@
         </w:r>
       </w:fldSimple>
       <w:r>
-        <w:t>: OneVA Pharmacy TimeLine</w:t>
+        <w:t xml:space="preserve">: </w:t>
+      </w:r>
+      <w:proofErr w:type="spellStart"/>
+      <w:r>
+        <w:t>OneVA</w:t>
+      </w:r>
+      <w:proofErr w:type="spellEnd"/>
+      <w:r>
+        <w:t xml:space="preserve"> Pharmacy TimeLine</w:t>
       </w:r>
       <w:bookmarkEnd w:id="32"/>
     </w:p>
@@ -8433,10 +8752,10 @@
             <v:path o:extrusionok="f" gradientshapeok="t" o:connecttype="rect"/>
             <o:lock v:ext="edit" aspectratio="t"/>
           </v:shapetype>
-          <v:shape id="_x0000_i1025" type="#_x0000_t75" alt="OneVA Pharmacy TimeLine" style="width:467.25pt;height:249pt" o:ole="">
+          <v:shape id="_x0000_i1025" type="#_x0000_t75" alt="OneVA Pharmacy TimeLine" style="width:466.8pt;height:249pt" o:ole="">
             <v:imagedata r:id="rId16" o:title=""/>
           </v:shape>
-          <o:OLEObject Type="Embed" ProgID="Visio.Drawing.11" ShapeID="_x0000_i1025" DrawAspect="Content" ObjectID="_1542429825" r:id="rId17"/>
+          <o:OLEObject Type="Embed" ProgID="Visio.Drawing.11" ShapeID="_x0000_i1025" DrawAspect="Content" ObjectID="_1611670454" r:id="rId17"/>
         </w:object>
       </w:r>
     </w:p>
@@ -8517,7 +8836,25 @@
           <w:rFonts w:ascii="Times New Roman" w:hAnsi="Times New Roman" w:cs="Times New Roman"/>
           <w:b w:val="0"/>
         </w:rPr>
-        <w:t>art of the ePIP Deployment P</w:t>
+        <w:t xml:space="preserve">art of the </w:t>
+      </w:r>
+      <w:proofErr w:type="spellStart"/>
+      <w:r>
+        <w:rPr>
+          <w:rStyle w:val="BodyTextChar"/>
+          <w:rFonts w:ascii="Times New Roman" w:hAnsi="Times New Roman" w:cs="Times New Roman"/>
+          <w:b w:val="0"/>
+        </w:rPr>
+        <w:t>ePIP</w:t>
+      </w:r>
+      <w:proofErr w:type="spellEnd"/>
+      <w:r>
+        <w:rPr>
+          <w:rStyle w:val="BodyTextChar"/>
+          <w:rFonts w:ascii="Times New Roman" w:hAnsi="Times New Roman" w:cs="Times New Roman"/>
+          <w:b w:val="0"/>
+        </w:rPr>
+        <w:t xml:space="preserve"> Deployment P</w:t>
       </w:r>
       <w:r>
         <w:rPr>
@@ -8568,7 +8905,15 @@
         <w:t xml:space="preserve"> introduction paragraph </w:t>
       </w:r>
       <w:r>
-        <w:t>for OneVA Pharmacy deployment topology.</w:t>
+        <w:t xml:space="preserve">for </w:t>
+      </w:r>
+      <w:proofErr w:type="spellStart"/>
+      <w:r>
+        <w:t>OneVA</w:t>
+      </w:r>
+      <w:proofErr w:type="spellEnd"/>
+      <w:r>
+        <w:t xml:space="preserve"> Pharmacy deployment topology.</w:t>
       </w:r>
     </w:p>
     <w:p>
@@ -8604,8 +8949,13 @@
       <w:r>
         <w:t xml:space="preserve">he </w:t>
       </w:r>
-      <w:r>
-        <w:t xml:space="preserve">OneVA Pharmacy Patch </w:t>
+      <w:proofErr w:type="spellStart"/>
+      <w:r>
+        <w:t>OneVA</w:t>
+      </w:r>
+      <w:proofErr w:type="spellEnd"/>
+      <w:r>
+        <w:t xml:space="preserve"> Pharmacy Patch </w:t>
       </w:r>
       <w:r>
         <w:t xml:space="preserve">was </w:t>
@@ -8675,7 +9025,15 @@
         <w:pStyle w:val="BodyText"/>
       </w:pPr>
       <w:r>
-        <w:t>The OneVA Pharmacy is a VistA Pat</w:t>
+        <w:t xml:space="preserve">The </w:t>
+      </w:r>
+      <w:proofErr w:type="spellStart"/>
+      <w:r>
+        <w:t>OneVA</w:t>
+      </w:r>
+      <w:proofErr w:type="spellEnd"/>
+      <w:r>
+        <w:t xml:space="preserve"> Pharmacy is a VistA Pat</w:t>
       </w:r>
       <w:r>
         <w:t>c</w:t>
@@ -8725,11 +9083,21 @@
       <w:r>
         <w:t xml:space="preserve">es. Each site will need to ensure </w:t>
       </w:r>
-      <w:r>
-        <w:t xml:space="preserve">eMI connections are established. The </w:t>
-      </w:r>
-      <w:r>
-        <w:t xml:space="preserve">OneVA Pharmacy </w:t>
+      <w:proofErr w:type="spellStart"/>
+      <w:r>
+        <w:t>eMI</w:t>
+      </w:r>
+      <w:proofErr w:type="spellEnd"/>
+      <w:r>
+        <w:t xml:space="preserve"> connections are established. The </w:t>
+      </w:r>
+      <w:proofErr w:type="spellStart"/>
+      <w:r>
+        <w:t>OneVA</w:t>
+      </w:r>
+      <w:proofErr w:type="spellEnd"/>
+      <w:r>
+        <w:t xml:space="preserve"> Pharmacy </w:t>
       </w:r>
       <w:r>
         <w:t xml:space="preserve">VistA </w:t>
@@ -8741,7 +9109,23 @@
         <w:t xml:space="preserve">atch </w:t>
       </w:r>
       <w:r>
-        <w:t xml:space="preserve">sends/receives HL7 messages via eMI to/from an </w:t>
+        <w:t xml:space="preserve">sends/receives </w:t>
+      </w:r>
+      <w:proofErr w:type="spellStart"/>
+      <w:r>
+        <w:t>HL7</w:t>
+      </w:r>
+      <w:proofErr w:type="spellEnd"/>
+      <w:r>
+        <w:t xml:space="preserve"> messages via </w:t>
+      </w:r>
+      <w:proofErr w:type="spellStart"/>
+      <w:r>
+        <w:t>eMI</w:t>
+      </w:r>
+      <w:proofErr w:type="spellEnd"/>
+      <w:r>
+        <w:t xml:space="preserve"> to/from an </w:t>
       </w:r>
       <w:r>
         <w:t>existing port on the VistA system.</w:t>
@@ -9383,8 +9767,17 @@
                 <w:rFonts w:ascii="Arial" w:hAnsi="Arial" w:cs="Arial"/>
                 <w:sz w:val="20"/>
               </w:rPr>
-              <w:t>David Komaru</w:t>
-            </w:r>
+              <w:t xml:space="preserve">David </w:t>
+            </w:r>
+            <w:proofErr w:type="spellStart"/>
+            <w:r>
+              <w:rPr>
+                <w:rFonts w:ascii="Arial" w:hAnsi="Arial" w:cs="Arial"/>
+                <w:sz w:val="20"/>
+              </w:rPr>
+              <w:t>Komaru</w:t>
+            </w:r>
+            <w:proofErr w:type="spellEnd"/>
           </w:p>
           <w:p>
             <w:pPr>
@@ -9430,7 +9823,15 @@
         <w:t>section summarizes resources r</w:t>
       </w:r>
       <w:r>
-        <w:t>elated to the OneVA Pharmacy project.</w:t>
+        <w:t xml:space="preserve">elated to the </w:t>
+      </w:r>
+      <w:proofErr w:type="spellStart"/>
+      <w:r>
+        <w:t>OneVA</w:t>
+      </w:r>
+      <w:proofErr w:type="spellEnd"/>
+      <w:r>
+        <w:t xml:space="preserve"> Pharmacy project.</w:t>
       </w:r>
     </w:p>
     <w:p>
@@ -9455,7 +9856,15 @@
         <w:t>The following table lists facility-specific features required for</w:t>
       </w:r>
       <w:r>
-        <w:t xml:space="preserve"> the OneVA Pharmacy</w:t>
+        <w:t xml:space="preserve"> the </w:t>
+      </w:r>
+      <w:proofErr w:type="spellStart"/>
+      <w:r>
+        <w:t>OneVA</w:t>
+      </w:r>
+      <w:proofErr w:type="spellEnd"/>
+      <w:r>
+        <w:t xml:space="preserve"> Pharmacy</w:t>
       </w:r>
       <w:r>
         <w:t xml:space="preserve"> deployment.</w:t>
@@ -9918,14 +10327,35 @@
       <w:r>
         <w:t xml:space="preserve"> is being released to enhance </w:t>
       </w:r>
-      <w:r>
-        <w:t xml:space="preserve">VistA’s </w:t>
-      </w:r>
-      <w:r>
-        <w:t>“Patient Prescription Processing [PSO LM BACKDOOR ORDERS]” menu</w:t>
-      </w:r>
-      <w:r>
-        <w:t xml:space="preserve"> (found within the VistA Pharmacy Outpatient Pharmacy package). The OneVA Pharmacy patch will allow the Pharmacist</w:t>
+      <w:proofErr w:type="spellStart"/>
+      <w:r>
+        <w:t>VistA’s</w:t>
+      </w:r>
+      <w:proofErr w:type="spellEnd"/>
+      <w:r>
+        <w:t xml:space="preserve"> </w:t>
+      </w:r>
+      <w:r>
+        <w:t xml:space="preserve">“Patient Prescription Processing [PSO </w:t>
+      </w:r>
+      <w:proofErr w:type="spellStart"/>
+      <w:r>
+        <w:t>LM</w:t>
+      </w:r>
+      <w:proofErr w:type="spellEnd"/>
+      <w:r>
+        <w:t xml:space="preserve"> BACKDOOR ORDERS]” menu</w:t>
+      </w:r>
+      <w:r>
+        <w:t xml:space="preserve"> (found within the VistA Pharmacy Outpatient Pharmacy package). The </w:t>
+      </w:r>
+      <w:proofErr w:type="spellStart"/>
+      <w:r>
+        <w:t>OneVA</w:t>
+      </w:r>
+      <w:proofErr w:type="spellEnd"/>
+      <w:r>
+        <w:t xml:space="preserve"> Pharmacy patch will allow the Pharmacist</w:t>
       </w:r>
       <w:r>
         <w:t xml:space="preserve"> to query for and refill patient’s active and refillable </w:t>
@@ -9977,7 +10407,15 @@
         <w:pStyle w:val="BodyText"/>
       </w:pPr>
       <w:r>
-        <w:t xml:space="preserve">The OneVA Pharmacy </w:t>
+        <w:t xml:space="preserve">The </w:t>
+      </w:r>
+      <w:proofErr w:type="spellStart"/>
+      <w:r>
+        <w:t>OneVA</w:t>
+      </w:r>
+      <w:proofErr w:type="spellEnd"/>
+      <w:r>
+        <w:t xml:space="preserve"> Pharmacy </w:t>
       </w:r>
       <w:r>
         <w:t>VistA P</w:t>
@@ -10031,8 +10469,13 @@
       <w:r>
         <w:t xml:space="preserve">the </w:t>
       </w:r>
-      <w:r>
-        <w:t xml:space="preserve">OneVA Pharmacy </w:t>
+      <w:proofErr w:type="spellStart"/>
+      <w:r>
+        <w:t>OneVA</w:t>
+      </w:r>
+      <w:proofErr w:type="spellEnd"/>
+      <w:r>
+        <w:t xml:space="preserve"> Pharmacy </w:t>
       </w:r>
       <w:r>
         <w:t xml:space="preserve">initiative </w:t>
@@ -10067,9 +10510,11 @@
       <w:r>
         <w:t>Integrated Project Team (</w:t>
       </w:r>
+      <w:proofErr w:type="spellStart"/>
       <w:r>
         <w:t>IPT</w:t>
       </w:r>
+      <w:proofErr w:type="spellEnd"/>
       <w:r>
         <w:t>)</w:t>
       </w:r>
@@ -10085,8 +10530,29 @@
           <w:numId w:val="38"/>
         </w:numPr>
       </w:pPr>
-      <w:r>
-        <w:t>Clin 1 call- (Pharmacy Informaticists/ADPACs, Clinical Application Coordinators) Thursday 9/15/2016</w:t>
+      <w:proofErr w:type="spellStart"/>
+      <w:r>
+        <w:t>Clin</w:t>
+      </w:r>
+      <w:proofErr w:type="spellEnd"/>
+      <w:r>
+        <w:t xml:space="preserve"> 1 call- (Pharmacy </w:t>
+      </w:r>
+      <w:proofErr w:type="spellStart"/>
+      <w:r>
+        <w:t>Informaticists</w:t>
+      </w:r>
+      <w:proofErr w:type="spellEnd"/>
+      <w:r>
+        <w:t>/</w:t>
+      </w:r>
+      <w:proofErr w:type="spellStart"/>
+      <w:r>
+        <w:t>ADPACs</w:t>
+      </w:r>
+      <w:proofErr w:type="spellEnd"/>
+      <w:r>
+        <w:t>, Clinical Application Coordinators) Thursday 9/15/2016</w:t>
       </w:r>
     </w:p>
     <w:p>
@@ -10098,7 +10564,15 @@
         </w:numPr>
       </w:pPr>
       <w:r>
-        <w:t>Pharmacy Chief’s call (VHA Pharmacy leadership) Call 10/5/2016</w:t>
+        <w:t>Pharmacy Chief’s call (</w:t>
+      </w:r>
+      <w:proofErr w:type="spellStart"/>
+      <w:r>
+        <w:t>VHA</w:t>
+      </w:r>
+      <w:proofErr w:type="spellEnd"/>
+      <w:r>
+        <w:t xml:space="preserve"> Pharmacy leadership) Call 10/5/2016</w:t>
       </w:r>
     </w:p>
     <w:p>
@@ -10109,8 +10583,29 @@
           <w:numId w:val="38"/>
         </w:numPr>
       </w:pPr>
-      <w:r>
-        <w:t>Clin 1 call- (Pharmacy Informaticists/ADPACs, Clinical Application Coordinators) Thursday 10/20/2016</w:t>
+      <w:proofErr w:type="spellStart"/>
+      <w:r>
+        <w:t>Clin</w:t>
+      </w:r>
+      <w:proofErr w:type="spellEnd"/>
+      <w:r>
+        <w:t xml:space="preserve"> 1 call- (Pharmacy </w:t>
+      </w:r>
+      <w:proofErr w:type="spellStart"/>
+      <w:r>
+        <w:t>Informaticists</w:t>
+      </w:r>
+      <w:proofErr w:type="spellEnd"/>
+      <w:r>
+        <w:t>/</w:t>
+      </w:r>
+      <w:proofErr w:type="spellStart"/>
+      <w:r>
+        <w:t>ADPACs</w:t>
+      </w:r>
+      <w:proofErr w:type="spellEnd"/>
+      <w:r>
+        <w:t>, Clinical Application Coordinators) Thursday 10/20/2016</w:t>
       </w:r>
     </w:p>
     <w:p>
@@ -10122,7 +10617,15 @@
         </w:numPr>
       </w:pPr>
       <w:r>
-        <w:t>Pharmacy Showcase (Pharmacists, Pharmacy Technicians, Clinical Application coordinators, Informaticists) Wednesday 10/26/2016</w:t>
+        <w:t xml:space="preserve">Pharmacy Showcase (Pharmacists, Pharmacy Technicians, Clinical Application coordinators, </w:t>
+      </w:r>
+      <w:proofErr w:type="spellStart"/>
+      <w:r>
+        <w:t>Informaticists</w:t>
+      </w:r>
+      <w:proofErr w:type="spellEnd"/>
+      <w:r>
+        <w:t>) Wednesday 10/26/2016</w:t>
       </w:r>
     </w:p>
     <w:p>
@@ -10174,13 +10677,29 @@
         </w:rPr>
       </w:pPr>
       <w:r>
-        <w:t xml:space="preserve">The OneVA Pharmacy </w:t>
+        <w:t xml:space="preserve">The </w:t>
+      </w:r>
+      <w:proofErr w:type="spellStart"/>
+      <w:r>
+        <w:t>OneVA</w:t>
+      </w:r>
+      <w:proofErr w:type="spellEnd"/>
+      <w:r>
+        <w:t xml:space="preserve"> Pharmacy </w:t>
       </w:r>
       <w:r>
         <w:t xml:space="preserve">Back-out </w:t>
       </w:r>
       <w:r>
-        <w:t xml:space="preserve">instructions tested successfully during the OneVA Pharmacy Software </w:t>
+        <w:t xml:space="preserve">instructions tested successfully during the </w:t>
+      </w:r>
+      <w:proofErr w:type="spellStart"/>
+      <w:r>
+        <w:t>OneVA</w:t>
+      </w:r>
+      <w:proofErr w:type="spellEnd"/>
+      <w:r>
+        <w:t xml:space="preserve"> Pharmacy Software </w:t>
       </w:r>
       <w:r>
         <w:t>Quality Assurance (SQA) testing. The following table lists the deployment and installation activities for National Rollout.</w:t>
@@ -10711,7 +11230,23 @@
                 <w:rFonts w:ascii="Arial" w:hAnsi="Arial" w:cs="Arial"/>
                 <w:sz w:val="20"/>
               </w:rPr>
-              <w:t xml:space="preserve">Region 1 VistA Support &amp; Pharm ADPAC </w:t>
+              <w:t xml:space="preserve">Region 1 VistA Support &amp; Pharm </w:t>
+            </w:r>
+            <w:proofErr w:type="spellStart"/>
+            <w:r>
+              <w:rPr>
+                <w:rFonts w:ascii="Arial" w:hAnsi="Arial" w:cs="Arial"/>
+                <w:sz w:val="20"/>
+              </w:rPr>
+              <w:t>ADPAC</w:t>
+            </w:r>
+            <w:proofErr w:type="spellEnd"/>
+            <w:r>
+              <w:rPr>
+                <w:rFonts w:ascii="Arial" w:hAnsi="Arial" w:cs="Arial"/>
+                <w:sz w:val="20"/>
+              </w:rPr>
+              <w:t xml:space="preserve"> </w:t>
             </w:r>
           </w:p>
         </w:tc>
@@ -10948,7 +11483,23 @@
                 <w:rFonts w:ascii="Arial" w:hAnsi="Arial" w:cs="Arial"/>
                 <w:sz w:val="20"/>
               </w:rPr>
-              <w:t xml:space="preserve">Region 2 VistA Support &amp; Pharm ADPAC </w:t>
+              <w:t xml:space="preserve">Region 2 VistA Support &amp; Pharm </w:t>
+            </w:r>
+            <w:proofErr w:type="spellStart"/>
+            <w:r>
+              <w:rPr>
+                <w:rFonts w:ascii="Arial" w:hAnsi="Arial" w:cs="Arial"/>
+                <w:sz w:val="20"/>
+              </w:rPr>
+              <w:t>ADPAC</w:t>
+            </w:r>
+            <w:proofErr w:type="spellEnd"/>
+            <w:r>
+              <w:rPr>
+                <w:rFonts w:ascii="Arial" w:hAnsi="Arial" w:cs="Arial"/>
+                <w:sz w:val="20"/>
+              </w:rPr>
+              <w:t xml:space="preserve"> </w:t>
             </w:r>
           </w:p>
         </w:tc>
@@ -11162,7 +11713,23 @@
                 <w:rFonts w:ascii="Arial" w:hAnsi="Arial" w:cs="Arial"/>
                 <w:sz w:val="20"/>
               </w:rPr>
-              <w:t xml:space="preserve">Region 3 VistA Support &amp; Pharm ADPAC </w:t>
+              <w:t xml:space="preserve">Region 3 VistA Support &amp; Pharm </w:t>
+            </w:r>
+            <w:proofErr w:type="spellStart"/>
+            <w:r>
+              <w:rPr>
+                <w:rFonts w:ascii="Arial" w:hAnsi="Arial" w:cs="Arial"/>
+                <w:sz w:val="20"/>
+              </w:rPr>
+              <w:t>ADPAC</w:t>
+            </w:r>
+            <w:proofErr w:type="spellEnd"/>
+            <w:r>
+              <w:rPr>
+                <w:rFonts w:ascii="Arial" w:hAnsi="Arial" w:cs="Arial"/>
+                <w:sz w:val="20"/>
+              </w:rPr>
+              <w:t xml:space="preserve"> </w:t>
             </w:r>
           </w:p>
         </w:tc>
@@ -11389,7 +11956,23 @@
                 <w:rFonts w:ascii="Arial" w:hAnsi="Arial" w:cs="Arial"/>
                 <w:sz w:val="20"/>
               </w:rPr>
-              <w:t xml:space="preserve">Region 4 VistA Support &amp; Pharm ADPAC </w:t>
+              <w:t xml:space="preserve">Region 4 VistA Support &amp; Pharm </w:t>
+            </w:r>
+            <w:proofErr w:type="spellStart"/>
+            <w:r>
+              <w:rPr>
+                <w:rFonts w:ascii="Arial" w:hAnsi="Arial" w:cs="Arial"/>
+                <w:sz w:val="20"/>
+              </w:rPr>
+              <w:t>ADPAC</w:t>
+            </w:r>
+            <w:proofErr w:type="spellEnd"/>
+            <w:r>
+              <w:rPr>
+                <w:rFonts w:ascii="Arial" w:hAnsi="Arial" w:cs="Arial"/>
+                <w:sz w:val="20"/>
+              </w:rPr>
+              <w:t xml:space="preserve"> </w:t>
             </w:r>
           </w:p>
         </w:tc>
@@ -11417,7 +12000,15 @@
         <w:t xml:space="preserve">*Note: </w:t>
       </w:r>
       <w:r>
-        <w:t>Region 1 and Region 2 Primary sites are being requested to accelerate national release compliance in order to accommodate automated testing.</w:t>
+        <w:t xml:space="preserve">Region 1 and Region 2 Primary sites are being requested to accelerate national release compliance </w:t>
+      </w:r>
+      <w:proofErr w:type="gramStart"/>
+      <w:r>
+        <w:t>in order to</w:t>
+      </w:r>
+      <w:proofErr w:type="gramEnd"/>
+      <w:r>
+        <w:t xml:space="preserve"> accommodate automated testing.</w:t>
       </w:r>
     </w:p>
     <w:p>
@@ -11428,7 +12019,15 @@
         <w:t xml:space="preserve">*Note: </w:t>
       </w:r>
       <w:r>
-        <w:t>Region 1 remaining sites are being requested to accelerate national release compliance in order to begin activation immediately after automated testing of the primary sites.</w:t>
+        <w:t xml:space="preserve">Region 1 remaining sites are being requested to accelerate national release compliance </w:t>
+      </w:r>
+      <w:proofErr w:type="gramStart"/>
+      <w:r>
+        <w:t>in order to</w:t>
+      </w:r>
+      <w:proofErr w:type="gramEnd"/>
+      <w:r>
+        <w:t xml:space="preserve"> begin activation immediately after automated testing of the primary sites.</w:t>
       </w:r>
     </w:p>
     <w:p>
@@ -11491,7 +12090,15 @@
         <w:pStyle w:val="BodyText"/>
       </w:pPr>
       <w:r>
-        <w:t>The OneVA Pharmacy P</w:t>
+        <w:t xml:space="preserve">The </w:t>
+      </w:r>
+      <w:proofErr w:type="spellStart"/>
+      <w:r>
+        <w:t>OneVA</w:t>
+      </w:r>
+      <w:proofErr w:type="spellEnd"/>
+      <w:r>
+        <w:t xml:space="preserve"> Pharmacy P</w:t>
       </w:r>
       <w:r>
         <w:t>atch</w:t>
@@ -11557,7 +12164,15 @@
         <w:t>The preferred method</w:t>
       </w:r>
       <w:r>
-        <w:t xml:space="preserve"> to obtain the OneVA Pharmacy </w:t>
+        <w:t xml:space="preserve"> to obtain the </w:t>
+      </w:r>
+      <w:proofErr w:type="spellStart"/>
+      <w:r>
+        <w:t>OneVA</w:t>
+      </w:r>
+      <w:proofErr w:type="spellEnd"/>
+      <w:r>
+        <w:t xml:space="preserve"> Pharmacy </w:t>
       </w:r>
       <w:r>
         <w:t>P</w:t>
@@ -11674,9 +12289,14 @@
       <w:pPr>
         <w:pStyle w:val="BodyText"/>
       </w:pPr>
+      <w:proofErr w:type="spellStart"/>
       <w:r>
         <w:lastRenderedPageBreak/>
-        <w:t>OneVA Pharmacy d</w:t>
+        <w:t>OneVA</w:t>
+      </w:r>
+      <w:proofErr w:type="spellEnd"/>
+      <w:r>
+        <w:t xml:space="preserve"> Pharmacy d</w:t>
       </w:r>
       <w:r>
         <w:t>ocumentation can be found on the VA Software Documentation Library at:</w:t>
@@ -11740,8 +12360,13 @@
       </w:pPr>
       <w:bookmarkStart w:id="77" w:name="_Toc457203422"/>
       <w:bookmarkStart w:id="78" w:name="_Toc467502852"/>
-      <w:r>
-        <w:t>Cron Scripts</w:t>
+      <w:proofErr w:type="spellStart"/>
+      <w:r>
+        <w:t>Cron</w:t>
+      </w:r>
+      <w:proofErr w:type="spellEnd"/>
+      <w:r>
+        <w:t xml:space="preserve"> Scripts</w:t>
       </w:r>
       <w:bookmarkEnd w:id="77"/>
       <w:bookmarkEnd w:id="78"/>
@@ -11777,7 +12402,15 @@
         <w:t>T</w:t>
       </w:r>
       <w:r>
-        <w:t>he OneVA Pharmacy P</w:t>
+        <w:t xml:space="preserve">he </w:t>
+      </w:r>
+      <w:proofErr w:type="spellStart"/>
+      <w:r>
+        <w:t>OneVA</w:t>
+      </w:r>
+      <w:proofErr w:type="spellEnd"/>
+      <w:r>
+        <w:t xml:space="preserve"> Pharmacy P</w:t>
       </w:r>
       <w:r>
         <w:t xml:space="preserve">atch is an enhancement to the </w:t>
@@ -11785,11 +12418,24 @@
       <w:r>
         <w:t xml:space="preserve">enhance </w:t>
       </w:r>
-      <w:r>
-        <w:t xml:space="preserve">VistA’s </w:t>
-      </w:r>
-      <w:r>
-        <w:t>“Patient Prescription Processing [PSO LM BACKDOOR ORDERS]” menu</w:t>
+      <w:proofErr w:type="spellStart"/>
+      <w:r>
+        <w:t>VistA’s</w:t>
+      </w:r>
+      <w:proofErr w:type="spellEnd"/>
+      <w:r>
+        <w:t xml:space="preserve"> </w:t>
+      </w:r>
+      <w:r>
+        <w:t xml:space="preserve">“Patient Prescription Processing [PSO </w:t>
+      </w:r>
+      <w:proofErr w:type="spellStart"/>
+      <w:r>
+        <w:t>LM</w:t>
+      </w:r>
+      <w:proofErr w:type="spellEnd"/>
+      <w:r>
+        <w:t xml:space="preserve"> BACKDOOR ORDERS]” menu</w:t>
       </w:r>
       <w:r>
         <w:t xml:space="preserve"> (found within the VistA Pharmacy Outpatient Pharmacy package). </w:t>
@@ -11879,7 +12525,15 @@
         </w:drawing>
       </w:r>
       <w:r>
-        <w:t>The following are the OneVA Pharmacy Patch installation instructions to be followed by the IT support staff responsible for installing VistA Patches</w:t>
+        <w:t xml:space="preserve">The following are the </w:t>
+      </w:r>
+      <w:proofErr w:type="spellStart"/>
+      <w:r>
+        <w:t>OneVA</w:t>
+      </w:r>
+      <w:proofErr w:type="spellEnd"/>
+      <w:r>
+        <w:t xml:space="preserve"> Pharmacy Patch installation instructions to be followed by the IT support staff responsible for installing VistA Patches</w:t>
       </w:r>
       <w:r>
         <w:t>:</w:t>
@@ -12051,7 +12705,15 @@
         <w:pStyle w:val="ListParagraph"/>
       </w:pPr>
       <w:r>
-        <w:t>When prompted 'Want KIDS to INHIBIT LOGONs during the install?</w:t>
+        <w:t xml:space="preserve">When prompted 'Want KIDS to INHIBIT </w:t>
+      </w:r>
+      <w:proofErr w:type="spellStart"/>
+      <w:r>
+        <w:t>LOGONs</w:t>
+      </w:r>
+      <w:proofErr w:type="spellEnd"/>
+      <w:r>
+        <w:t xml:space="preserve"> during the install?</w:t>
       </w:r>
       <w:r>
         <w:t xml:space="preserve"> </w:t>
@@ -12085,7 +12747,15 @@
         <w:t xml:space="preserve"> </w:t>
       </w:r>
       <w:r>
-        <w:t>'PSO LM BACKDOOR ORDERS'.</w:t>
+        <w:t xml:space="preserve">'PSO </w:t>
+      </w:r>
+      <w:proofErr w:type="spellStart"/>
+      <w:r>
+        <w:t>LM</w:t>
+      </w:r>
+      <w:proofErr w:type="spellEnd"/>
+      <w:r>
+        <w:t xml:space="preserve"> BACKDOOR ORDERS'.</w:t>
       </w:r>
     </w:p>
     <w:p>
@@ -12113,14 +12783,35 @@
         <w:pStyle w:val="BodyText"/>
       </w:pPr>
       <w:r>
-        <w:t>The OneVA Pharmacy Installation Verification Proce</w:t>
+        <w:t xml:space="preserve">The </w:t>
+      </w:r>
+      <w:proofErr w:type="spellStart"/>
+      <w:r>
+        <w:t>OneVA</w:t>
+      </w:r>
+      <w:proofErr w:type="spellEnd"/>
+      <w:r>
+        <w:t xml:space="preserve"> Pharmacy Installation Verification Proce</w:t>
       </w:r>
       <w:r>
         <w:t>dure will be made available by 10/24</w:t>
       </w:r>
       <w:r>
-        <w:t>/2016 when the ePIP Deployment Plan is released. This section will be updated at this time</w:t>
-      </w:r>
+        <w:t xml:space="preserve">/2016 when the </w:t>
+      </w:r>
+      <w:proofErr w:type="spellStart"/>
+      <w:r>
+        <w:t>ePIP</w:t>
+      </w:r>
+      <w:proofErr w:type="spellEnd"/>
+      <w:r>
+        <w:t xml:space="preserve"> Deployment Plan is released. This section will be updated </w:t>
+      </w:r>
+      <w:proofErr w:type="gramStart"/>
+      <w:r>
+        <w:t>at this time</w:t>
+      </w:r>
+      <w:proofErr w:type="gramEnd"/>
       <w:r>
         <w:t>.</w:t>
       </w:r>
@@ -12144,7 +12835,23 @@
         <w:pStyle w:val="BodyText"/>
       </w:pPr>
       <w:r>
-        <w:t>The OneVA Pharmacy Flag activation switch is supplied in the configuration to allow sites to active or deactivate the OneVA Pharmacy Patch.</w:t>
+        <w:t xml:space="preserve">The </w:t>
+      </w:r>
+      <w:proofErr w:type="spellStart"/>
+      <w:r>
+        <w:t>OneVA</w:t>
+      </w:r>
+      <w:proofErr w:type="spellEnd"/>
+      <w:r>
+        <w:t xml:space="preserve"> Pharmacy Flag activation switch is supplied in the configuration to allow sites to active or deactivate the </w:t>
+      </w:r>
+      <w:proofErr w:type="spellStart"/>
+      <w:r>
+        <w:t>OneVA</w:t>
+      </w:r>
+      <w:proofErr w:type="spellEnd"/>
+      <w:r>
+        <w:t xml:space="preserve"> Pharmacy Patch.</w:t>
       </w:r>
     </w:p>
     <w:p>
@@ -12206,7 +12913,23 @@
         </w:drawing>
       </w:r>
       <w:r>
-        <w:t>DO NOT turn on the OneVA Pharmacy Flag until directed to do so. Please know, OneVA Pharmacy will be rolled out Nationally in in accordance to the schedule as outlined in ‘</w:t>
+        <w:t xml:space="preserve">DO NOT turn on the </w:t>
+      </w:r>
+      <w:proofErr w:type="spellStart"/>
+      <w:r>
+        <w:t>OneVA</w:t>
+      </w:r>
+      <w:proofErr w:type="spellEnd"/>
+      <w:r>
+        <w:t xml:space="preserve"> Pharmacy Flag until directed to do so. Please know, </w:t>
+      </w:r>
+      <w:proofErr w:type="spellStart"/>
+      <w:r>
+        <w:t>OneVA</w:t>
+      </w:r>
+      <w:proofErr w:type="spellEnd"/>
+      <w:r>
+        <w:t xml:space="preserve"> Pharmacy will be rolled out Nationally in in accordance to the schedule as outlined in ‘</w:t>
       </w:r>
       <w:hyperlink w:anchor="_Deployment/Installation/Back-Out_Ch" w:history="1">
         <w:r>
@@ -12217,7 +12940,23 @@
         </w:r>
       </w:hyperlink>
       <w:r>
-        <w:t xml:space="preserve"> table of this document. The software will be released, deployed, and installed with the activation flag set to the “off” position. The Existing Product Intake Program (EPIP) Implementation Team will coordinate with the sites Pharmacy Automatic Data Processing Application Coordinator (ADPAC) on the specific date in which to activate the software.</w:t>
+        <w:t xml:space="preserve"> table of this document. The software will be released, deployed, and installed with the activation flag set to the “off” position. The Existing Product Intake Program (</w:t>
+      </w:r>
+      <w:proofErr w:type="spellStart"/>
+      <w:r>
+        <w:t>EPIP</w:t>
+      </w:r>
+      <w:proofErr w:type="spellEnd"/>
+      <w:r>
+        <w:t>) Implementation Team will coordinate with the sites Pharmacy Automatic Data Processing Application Coordinator (</w:t>
+      </w:r>
+      <w:proofErr w:type="spellStart"/>
+      <w:r>
+        <w:t>ADPAC</w:t>
+      </w:r>
+      <w:proofErr w:type="spellEnd"/>
+      <w:r>
+        <w:t>) on the specific date in which to activate the software.</w:t>
       </w:r>
     </w:p>
     <w:p>
@@ -12282,7 +13021,15 @@
         <w:t>T</w:t>
       </w:r>
       <w:r>
-        <w:t>o use OneVA Pharmacy</w:t>
+        <w:t xml:space="preserve">o use </w:t>
+      </w:r>
+      <w:proofErr w:type="spellStart"/>
+      <w:r>
+        <w:t>OneVA</w:t>
+      </w:r>
+      <w:proofErr w:type="spellEnd"/>
+      <w:r>
+        <w:t xml:space="preserve"> Pharmacy</w:t>
       </w:r>
       <w:r>
         <w:t xml:space="preserve">, </w:t>
@@ -12291,10 +13038,26 @@
         <w:t xml:space="preserve">the </w:t>
       </w:r>
       <w:r>
-        <w:t xml:space="preserve">‘OneVA Pharmacy Flag’ needs to be turned on. The </w:t>
-      </w:r>
-      <w:r>
-        <w:t xml:space="preserve">'OneVA Pharmacy Flag' </w:t>
+        <w:t>‘</w:t>
+      </w:r>
+      <w:proofErr w:type="spellStart"/>
+      <w:r>
+        <w:t>OneVA</w:t>
+      </w:r>
+      <w:proofErr w:type="spellEnd"/>
+      <w:r>
+        <w:t xml:space="preserve"> Pharmacy Flag’ needs to be turned on. The </w:t>
+      </w:r>
+      <w:r>
+        <w:t>'</w:t>
+      </w:r>
+      <w:proofErr w:type="spellStart"/>
+      <w:r>
+        <w:t>OneVA</w:t>
+      </w:r>
+      <w:proofErr w:type="spellEnd"/>
+      <w:r>
+        <w:t xml:space="preserve"> Pharmacy Flag' </w:t>
       </w:r>
       <w:r>
         <w:t>field</w:t>
@@ -12309,13 +13072,34 @@
         <w:t xml:space="preserve"> </w:t>
       </w:r>
       <w:r>
-        <w:t xml:space="preserve">Site file (#59). This field will allow each division to toggle the OneVA Pharmacy logic 'on' or 'off' depending on current needs. The field can be changed by using File Manager and editing the 'OneVA Pharmacy Flag' field. The </w:t>
+        <w:t xml:space="preserve">Site file (#59). This field will allow each division to toggle the </w:t>
+      </w:r>
+      <w:proofErr w:type="spellStart"/>
+      <w:r>
+        <w:t>OneVA</w:t>
+      </w:r>
+      <w:proofErr w:type="spellEnd"/>
+      <w:r>
+        <w:t xml:space="preserve"> Pharmacy logic 'on' or 'off' depending on current needs. The field can be changed by using File Manager and editing the '</w:t>
+      </w:r>
+      <w:proofErr w:type="spellStart"/>
+      <w:r>
+        <w:t>OneVA</w:t>
+      </w:r>
+      <w:proofErr w:type="spellEnd"/>
+      <w:r>
+        <w:t xml:space="preserve"> Pharmacy Flag' field. The </w:t>
       </w:r>
       <w:r>
         <w:t>‘</w:t>
       </w:r>
-      <w:r>
-        <w:t xml:space="preserve">OneVA Pharmacy </w:t>
+      <w:proofErr w:type="spellStart"/>
+      <w:r>
+        <w:t>OneVA</w:t>
+      </w:r>
+      <w:proofErr w:type="spellEnd"/>
+      <w:r>
+        <w:t xml:space="preserve"> Pharmacy </w:t>
       </w:r>
       <w:r>
         <w:t>F</w:t>
@@ -12333,8 +13117,13 @@
         <w:t xml:space="preserve"> </w:t>
       </w:r>
       <w:r>
-        <w:t>When this flag is in the 'off' state, the HDR</w:t>
-      </w:r>
+        <w:t xml:space="preserve">When this flag is in the 'off' state, the </w:t>
+      </w:r>
+      <w:proofErr w:type="spellStart"/>
+      <w:r>
+        <w:t>HDR</w:t>
+      </w:r>
+      <w:proofErr w:type="spellEnd"/>
       <w:r>
         <w:t xml:space="preserve">/CDS Repository </w:t>
       </w:r>
@@ -12351,7 +13140,15 @@
         <w:t>VistA instance</w:t>
       </w:r>
       <w:r>
-        <w:t xml:space="preserve"> with the flag set to the 'off' state. When in the 'on' state, all prescription queries and actions may be taken for remote queries, refills, and partial fills. In order to process prescriptions from another </w:t>
+        <w:t xml:space="preserve"> with the flag set to the 'off' state. When in the 'on' state, all prescription queries and actions may be taken for remote queries, refills, and partial fills. </w:t>
+      </w:r>
+      <w:proofErr w:type="gramStart"/>
+      <w:r>
+        <w:t>In order to</w:t>
+      </w:r>
+      <w:proofErr w:type="gramEnd"/>
+      <w:r>
+        <w:t xml:space="preserve"> process prescriptions from another </w:t>
       </w:r>
       <w:r>
         <w:t>VistA instance</w:t>
@@ -12366,7 +13163,15 @@
         <w:t xml:space="preserve"> </w:t>
       </w:r>
       <w:r>
-        <w:t>‘OneVA Pharmacy F</w:t>
+        <w:t>‘</w:t>
+      </w:r>
+      <w:proofErr w:type="spellStart"/>
+      <w:r>
+        <w:t>OneVA</w:t>
+      </w:r>
+      <w:proofErr w:type="spellEnd"/>
+      <w:r>
+        <w:t xml:space="preserve"> Pharmacy F</w:t>
       </w:r>
       <w:r>
         <w:t>lag</w:t>
@@ -12382,8 +13187,13 @@
       <w:pPr>
         <w:pStyle w:val="BodyText"/>
       </w:pPr>
-      <w:r>
-        <w:t>OneVA Pharmacy will not execute if the patient has only one entry in the VistA Treating Facility List file (#391.91).</w:t>
+      <w:proofErr w:type="spellStart"/>
+      <w:r>
+        <w:t>OneVA</w:t>
+      </w:r>
+      <w:proofErr w:type="spellEnd"/>
+      <w:r>
+        <w:t xml:space="preserve"> Pharmacy will not execute if the patient has only one entry in the VistA Treating Facility List file (#391.91).</w:t>
       </w:r>
     </w:p>
     <w:p>
@@ -12395,9 +13205,22 @@
       <w:bookmarkStart w:id="92" w:name="_Toc467502857"/>
       <w:r>
         <w:lastRenderedPageBreak/>
-        <w:t>Host Site OneVA Pharmacy Flag Not Set On</w:t>
+        <w:t xml:space="preserve">Host Site </w:t>
+      </w:r>
+      <w:proofErr w:type="spellStart"/>
+      <w:r>
+        <w:t>OneVA</w:t>
+      </w:r>
+      <w:proofErr w:type="spellEnd"/>
+      <w:r>
+        <w:t xml:space="preserve"> Pharmacy Flag Not Set </w:t>
+      </w:r>
+      <w:proofErr w:type="gramStart"/>
+      <w:r>
+        <w:t>On</w:t>
       </w:r>
       <w:bookmarkEnd w:id="90"/>
+      <w:proofErr w:type="gramEnd"/>
       <w:r>
         <w:t xml:space="preserve"> Message</w:t>
       </w:r>
@@ -12421,7 +13244,21 @@
         <w:rPr>
           <w:i/>
         </w:rPr>
-        <w:t>The OneVA Pharmacy flag is turned ‘OFF’ at this facility. Unable to process refill/partial fill requests. Queries will NOT be made to other VA Pharmacy locations</w:t>
+        <w:t xml:space="preserve">The </w:t>
+      </w:r>
+      <w:proofErr w:type="spellStart"/>
+      <w:r>
+        <w:rPr>
+          <w:i/>
+        </w:rPr>
+        <w:t>OneVA</w:t>
+      </w:r>
+      <w:proofErr w:type="spellEnd"/>
+      <w:r>
+        <w:rPr>
+          <w:i/>
+        </w:rPr>
+        <w:t xml:space="preserve"> Pharmacy flag is turned ‘OFF’ at this facility. Unable to process refill/partial fill requests. Queries will NOT be made to other VA Pharmacy locations</w:t>
       </w:r>
       <w:r>
         <w:t>.</w:t>
@@ -12435,7 +13272,15 @@
       <w:bookmarkStart w:id="94" w:name="_Toc462324665"/>
       <w:bookmarkStart w:id="95" w:name="_Toc467502858"/>
       <w:r>
-        <w:t>Steps to Turn On ONEVA PHARMACY FLAG (#3001)</w:t>
+        <w:t xml:space="preserve">Steps to Turn </w:t>
+      </w:r>
+      <w:proofErr w:type="gramStart"/>
+      <w:r>
+        <w:t>On</w:t>
+      </w:r>
+      <w:proofErr w:type="gramEnd"/>
+      <w:r>
+        <w:t xml:space="preserve"> ONEVA PHARMACY FLAG (#3001)</w:t>
       </w:r>
       <w:bookmarkEnd w:id="93"/>
       <w:bookmarkEnd w:id="94"/>
@@ -12500,7 +13345,23 @@
         </w:drawing>
       </w:r>
       <w:r>
-        <w:t>DO NOT turn on the OneVA Pharmacy Flag until directed to do so. Please know OneVA Pharmacy will be rolled out nationally in in accordance to the schedule as outlined in ‘</w:t>
+        <w:t xml:space="preserve">DO NOT turn on the </w:t>
+      </w:r>
+      <w:proofErr w:type="spellStart"/>
+      <w:r>
+        <w:t>OneVA</w:t>
+      </w:r>
+      <w:proofErr w:type="spellEnd"/>
+      <w:r>
+        <w:t xml:space="preserve"> Pharmacy Flag until directed to do so. Please know </w:t>
+      </w:r>
+      <w:proofErr w:type="spellStart"/>
+      <w:r>
+        <w:t>OneVA</w:t>
+      </w:r>
+      <w:proofErr w:type="spellEnd"/>
+      <w:r>
+        <w:t xml:space="preserve"> Pharmacy will be rolled out nationally in in accordance to the schedule as outlined in ‘</w:t>
       </w:r>
       <w:hyperlink w:anchor="DeployInstallTable" w:tooltip="OneVA Pharmacy Deployment/Installment Table" w:history="1">
         <w:r>
@@ -12511,7 +13372,23 @@
         </w:r>
       </w:hyperlink>
       <w:r>
-        <w:t xml:space="preserve"> table. The software will be released, deployed, and installed with the activation flag set to the “off” position. The Existing Product Intake Program (EPIP) Implementation Team will coordinate with the sites Pharmacy Automatic Data Processing Application Coordinator (ADPAC) on the specific date in which to activate the software.</w:t>
+        <w:t xml:space="preserve"> table. The software will be released, deployed, and installed with the activation flag set to the “off” position. The Existing Product Intake Program (</w:t>
+      </w:r>
+      <w:proofErr w:type="spellStart"/>
+      <w:r>
+        <w:t>EPIP</w:t>
+      </w:r>
+      <w:proofErr w:type="spellEnd"/>
+      <w:r>
+        <w:t>) Implementation Team will coordinate with the sites Pharmacy Automatic Data Processing Application Coordinator (</w:t>
+      </w:r>
+      <w:proofErr w:type="spellStart"/>
+      <w:r>
+        <w:t>ADPAC</w:t>
+      </w:r>
+      <w:proofErr w:type="spellEnd"/>
+      <w:r>
+        <w:t>) on the specific date in which to activate the software.</w:t>
       </w:r>
     </w:p>
     <w:p>
@@ -12519,7 +13396,23 @@
         <w:pStyle w:val="BodyText"/>
       </w:pPr>
       <w:r>
-        <w:t>To turn on the ‘ONEVA PHARMACY FLAG (#3001)’ for all the divisions, use the ‘VA FILEMAN [DIUSER]’ utility and perform the following steps.</w:t>
+        <w:t xml:space="preserve">To turn on the ‘ONEVA PHARMACY FLAG (#3001)’ for all the divisions, use the ‘VA </w:t>
+      </w:r>
+      <w:proofErr w:type="spellStart"/>
+      <w:r>
+        <w:t>FILEMAN</w:t>
+      </w:r>
+      <w:proofErr w:type="spellEnd"/>
+      <w:r>
+        <w:t xml:space="preserve"> [</w:t>
+      </w:r>
+      <w:proofErr w:type="spellStart"/>
+      <w:r>
+        <w:t>DIUSER</w:t>
+      </w:r>
+      <w:proofErr w:type="spellEnd"/>
+      <w:r>
+        <w:t>]’ utility and perform the following steps.</w:t>
       </w:r>
     </w:p>
     <w:p>
@@ -12527,7 +13420,23 @@
         <w:pStyle w:val="BodyText"/>
       </w:pPr>
       <w:r>
-        <w:t>Sign-in to the VistA system and select the menu option:  VA FILEMAN [DIUSER].</w:t>
+        <w:t xml:space="preserve">Sign-in to the VistA system and select the menu option:  VA </w:t>
+      </w:r>
+      <w:proofErr w:type="spellStart"/>
+      <w:r>
+        <w:t>FILEMAN</w:t>
+      </w:r>
+      <w:proofErr w:type="spellEnd"/>
+      <w:r>
+        <w:t xml:space="preserve"> [</w:t>
+      </w:r>
+      <w:proofErr w:type="spellStart"/>
+      <w:r>
+        <w:t>DIUSER</w:t>
+      </w:r>
+      <w:proofErr w:type="spellEnd"/>
+      <w:r>
+        <w:t>].</w:t>
       </w:r>
     </w:p>
     <w:p>
@@ -12552,10 +13461,20 @@
       <w:r>
         <w:t xml:space="preserve"> </w:t>
       </w:r>
-      <w:r>
-        <w:t>OneVA Pharmacy Flag:  VA FileMan</w:t>
+      <w:proofErr w:type="spellStart"/>
+      <w:r>
+        <w:t>OneVA</w:t>
+      </w:r>
+      <w:proofErr w:type="spellEnd"/>
+      <w:r>
+        <w:t xml:space="preserve"> Pharmacy Flag:  VA </w:t>
+      </w:r>
+      <w:proofErr w:type="spellStart"/>
+      <w:r>
+        <w:t>FileMan</w:t>
       </w:r>
       <w:bookmarkEnd w:id="96"/>
+      <w:proofErr w:type="spellEnd"/>
     </w:p>
     <w:p>
       <w:pPr>
@@ -12670,8 +13589,13 @@
       <w:r>
         <w:t xml:space="preserve">: </w:t>
       </w:r>
-      <w:r>
-        <w:t>OneVA Pharmacy Flag:  Enter FM Prompt</w:t>
+      <w:proofErr w:type="spellStart"/>
+      <w:r>
+        <w:t>OneVA</w:t>
+      </w:r>
+      <w:proofErr w:type="spellEnd"/>
+      <w:r>
+        <w:t xml:space="preserve"> Pharmacy Flag:  Enter FM Prompt</w:t>
       </w:r>
       <w:bookmarkEnd w:id="97"/>
       <w:bookmarkEnd w:id="98"/>
@@ -12735,7 +13659,15 @@
         <w:t xml:space="preserve">The system displays the option name and </w:t>
       </w:r>
       <w:r>
-        <w:t xml:space="preserve">the prompt for the specific FileMan feature, </w:t>
+        <w:t xml:space="preserve">the prompt for the specific </w:t>
+      </w:r>
+      <w:proofErr w:type="spellStart"/>
+      <w:r>
+        <w:t>FileMan</w:t>
+      </w:r>
+      <w:proofErr w:type="spellEnd"/>
+      <w:r>
+        <w:t xml:space="preserve"> feature, </w:t>
       </w:r>
       <w:r>
         <w:t>as displayed in the following image.</w:t>
@@ -12760,7 +13692,23 @@
         </w:r>
       </w:fldSimple>
       <w:r>
-        <w:t>: OneVA Pharmacy Flag:  VA FileMan Menu Prompt</w:t>
+        <w:t xml:space="preserve">: </w:t>
+      </w:r>
+      <w:proofErr w:type="spellStart"/>
+      <w:r>
+        <w:t>OneVA</w:t>
+      </w:r>
+      <w:proofErr w:type="spellEnd"/>
+      <w:r>
+        <w:t xml:space="preserve"> Pharmacy Flag:  VA </w:t>
+      </w:r>
+      <w:proofErr w:type="spellStart"/>
+      <w:r>
+        <w:t>FileMan</w:t>
+      </w:r>
+      <w:proofErr w:type="spellEnd"/>
+      <w:r>
+        <w:t xml:space="preserve"> Menu Prompt</w:t>
       </w:r>
       <w:bookmarkEnd w:id="99"/>
       <w:bookmarkEnd w:id="100"/>
@@ -12827,12 +13775,14 @@
       <w:r>
         <w:t>Enter &lt;</w:t>
       </w:r>
+      <w:proofErr w:type="spellStart"/>
       <w:r>
         <w:rPr>
           <w:b/>
         </w:rPr>
         <w:t>EN</w:t>
       </w:r>
+      <w:proofErr w:type="spellEnd"/>
       <w:r>
         <w:rPr>
           <w:b/>
@@ -12869,15 +13819,22 @@
       <w:r>
         <w:t xml:space="preserve">: </w:t>
       </w:r>
-      <w:r>
-        <w:t xml:space="preserve">OneVA Pharmacy Flag:  Enter </w:t>
+      <w:proofErr w:type="spellStart"/>
+      <w:r>
+        <w:t>OneVA</w:t>
+      </w:r>
+      <w:proofErr w:type="spellEnd"/>
+      <w:r>
+        <w:t xml:space="preserve"> Pharmacy Flag:  Enter </w:t>
       </w:r>
       <w:r>
         <w:t>&lt;</w:t>
       </w:r>
+      <w:proofErr w:type="spellStart"/>
       <w:r>
         <w:t>EN</w:t>
       </w:r>
+      <w:proofErr w:type="spellEnd"/>
       <w:r>
         <w:t>&gt;</w:t>
       </w:r>
@@ -12969,8 +13926,13 @@
       <w:r>
         <w:t xml:space="preserve">: </w:t>
       </w:r>
-      <w:r>
-        <w:t>OneVA Pharmacy Flag:  Input to What File Prompt</w:t>
+      <w:proofErr w:type="spellStart"/>
+      <w:r>
+        <w:t>OneVA</w:t>
+      </w:r>
+      <w:proofErr w:type="spellEnd"/>
+      <w:r>
+        <w:t xml:space="preserve"> Pharmacy Flag:  Input to What File Prompt</w:t>
       </w:r>
       <w:bookmarkEnd w:id="103"/>
       <w:bookmarkEnd w:id="104"/>
@@ -13090,8 +14052,13 @@
       <w:r>
         <w:t xml:space="preserve">: </w:t>
       </w:r>
-      <w:r>
-        <w:t>OneVA Pharmacy Flag:  Edit Which Filed Prompt</w:t>
+      <w:proofErr w:type="spellStart"/>
+      <w:r>
+        <w:t>OneVA</w:t>
+      </w:r>
+      <w:proofErr w:type="spellEnd"/>
+      <w:r>
+        <w:t xml:space="preserve"> Pharmacy Flag:  Edit Which Filed Prompt</w:t>
       </w:r>
       <w:bookmarkEnd w:id="105"/>
       <w:bookmarkEnd w:id="106"/>
@@ -13211,8 +14178,13 @@
       <w:r>
         <w:t xml:space="preserve">: </w:t>
       </w:r>
-      <w:r>
-        <w:t>OneVA Pharmacy Flag:  Then Edit Field Prompt</w:t>
+      <w:proofErr w:type="spellStart"/>
+      <w:r>
+        <w:t>OneVA</w:t>
+      </w:r>
+      <w:proofErr w:type="spellEnd"/>
+      <w:r>
+        <w:t xml:space="preserve"> Pharmacy Flag:  Then Edit Field Prompt</w:t>
       </w:r>
       <w:bookmarkEnd w:id="107"/>
       <w:bookmarkEnd w:id="108"/>
@@ -13312,8 +14284,13 @@
       <w:r>
         <w:t xml:space="preserve">: </w:t>
       </w:r>
-      <w:r>
-        <w:t>OneVA Pharmacy Flag:  Select OUTPATIENT SITE NAME Prompt</w:t>
+      <w:proofErr w:type="spellStart"/>
+      <w:r>
+        <w:t>OneVA</w:t>
+      </w:r>
+      <w:proofErr w:type="spellEnd"/>
+      <w:r>
+        <w:t xml:space="preserve"> Pharmacy Flag:  Select OUTPATIENT SITE NAME Prompt</w:t>
       </w:r>
       <w:bookmarkEnd w:id="109"/>
       <w:bookmarkEnd w:id="110"/>
@@ -13422,8 +14399,13 @@
       <w:r>
         <w:t xml:space="preserve">: </w:t>
       </w:r>
-      <w:r>
-        <w:t>OneVA Pharmacy Flag:  ^LOOP Command</w:t>
+      <w:proofErr w:type="spellStart"/>
+      <w:r>
+        <w:t>OneVA</w:t>
+      </w:r>
+      <w:proofErr w:type="spellEnd"/>
+      <w:r>
+        <w:t xml:space="preserve"> Pharmacy Flag:  ^LOOP Command</w:t>
       </w:r>
       <w:bookmarkEnd w:id="111"/>
       <w:bookmarkEnd w:id="112"/>
@@ -13510,8 +14492,13 @@
       <w:r>
         <w:t xml:space="preserve">: </w:t>
       </w:r>
-      <w:r>
-        <w:t>OneVA Pharmacy Flag:  Edit Entries by:  NAME// Prompt</w:t>
+      <w:proofErr w:type="spellStart"/>
+      <w:r>
+        <w:t>OneVA</w:t>
+      </w:r>
+      <w:proofErr w:type="spellEnd"/>
+      <w:r>
+        <w:t xml:space="preserve"> Pharmacy Flag:  Edit Entries by:  NAME// Prompt</w:t>
       </w:r>
       <w:bookmarkEnd w:id="113"/>
       <w:bookmarkEnd w:id="114"/>
@@ -13610,8 +14597,13 @@
       <w:r>
         <w:t xml:space="preserve">: </w:t>
       </w:r>
-      <w:r>
-        <w:t>OneVA Pharmacy Flag:  Start with Name Prompt</w:t>
+      <w:proofErr w:type="spellStart"/>
+      <w:r>
+        <w:t>OneVA</w:t>
+      </w:r>
+      <w:proofErr w:type="spellEnd"/>
+      <w:r>
+        <w:t xml:space="preserve"> Pharmacy Flag:  Start with Name Prompt</w:t>
       </w:r>
       <w:bookmarkEnd w:id="115"/>
       <w:bookmarkEnd w:id="116"/>
@@ -13726,8 +14718,13 @@
       <w:r>
         <w:t xml:space="preserve">: </w:t>
       </w:r>
-      <w:r>
-        <w:t>OneVA Pharmacy Flag:  Loop Command Example</w:t>
+      <w:proofErr w:type="spellStart"/>
+      <w:r>
+        <w:t>OneVA</w:t>
+      </w:r>
+      <w:proofErr w:type="spellEnd"/>
+      <w:r>
+        <w:t xml:space="preserve"> Pharmacy Flag:  Loop Command Example</w:t>
       </w:r>
       <w:bookmarkEnd w:id="117"/>
       <w:bookmarkEnd w:id="118"/>
@@ -13878,7 +14875,15 @@
         <w:t>rted to the prior patch state. F</w:t>
       </w:r>
       <w:r>
-        <w:t>or OneVA Pharmacy this is sufficient to restore the code to prior functionality.</w:t>
+        <w:t xml:space="preserve">or </w:t>
+      </w:r>
+      <w:proofErr w:type="spellStart"/>
+      <w:r>
+        <w:t>OneVA</w:t>
+      </w:r>
+      <w:proofErr w:type="spellEnd"/>
+      <w:r>
+        <w:t xml:space="preserve"> Pharmacy this is sufficient to restore the code to prior functionality.</w:t>
       </w:r>
     </w:p>
     <w:p>
@@ -13914,8 +14919,13 @@
       <w:r>
         <w:t xml:space="preserve">The </w:t>
       </w:r>
-      <w:r>
-        <w:t xml:space="preserve">OneVA Pharmacy </w:t>
+      <w:proofErr w:type="spellStart"/>
+      <w:r>
+        <w:t>OneVA</w:t>
+      </w:r>
+      <w:proofErr w:type="spellEnd"/>
+      <w:r>
+        <w:t xml:space="preserve"> Pharmacy </w:t>
       </w:r>
       <w:r>
         <w:t>software can be “turned-off” in lieu of restoring the software to its prior state.</w:t>
@@ -13977,14 +14987,27 @@
       <w:pPr>
         <w:pStyle w:val="BodyText"/>
       </w:pPr>
-      <w:r>
-        <w:t xml:space="preserve">OneVA Pharmacy User </w:t>
+      <w:proofErr w:type="spellStart"/>
+      <w:r>
+        <w:t>OneVA</w:t>
+      </w:r>
+      <w:proofErr w:type="spellEnd"/>
+      <w:r>
+        <w:t xml:space="preserve"> Pharmacy User </w:t>
       </w:r>
       <w:r>
         <w:t>Acceptance</w:t>
       </w:r>
       <w:r>
-        <w:t xml:space="preserve"> Testing (UFT) </w:t>
+        <w:t xml:space="preserve"> Testing (</w:t>
+      </w:r>
+      <w:proofErr w:type="spellStart"/>
+      <w:r>
+        <w:t>UFT</w:t>
+      </w:r>
+      <w:proofErr w:type="spellEnd"/>
+      <w:r>
+        <w:t xml:space="preserve">) </w:t>
       </w:r>
       <w:r>
         <w:t>was completed with no Severity Level 1 or Level 2 defects.</w:t>
@@ -14028,8 +15051,13 @@
           <w:numId w:val="22"/>
         </w:numPr>
       </w:pPr>
-      <w:r>
-        <w:t>Non recoverable software error</w:t>
+      <w:proofErr w:type="gramStart"/>
+      <w:r>
+        <w:t>Non recoverable</w:t>
+      </w:r>
+      <w:proofErr w:type="gramEnd"/>
+      <w:r>
+        <w:t xml:space="preserve"> software error</w:t>
       </w:r>
     </w:p>
     <w:p>
@@ -14059,7 +15087,15 @@
         </w:numPr>
       </w:pPr>
       <w:r>
-        <w:t>None determined at this time.</w:t>
+        <w:t xml:space="preserve">None determined </w:t>
+      </w:r>
+      <w:proofErr w:type="gramStart"/>
+      <w:r>
+        <w:t>at this time</w:t>
+      </w:r>
+      <w:proofErr w:type="gramEnd"/>
+      <w:r>
+        <w:t>.</w:t>
       </w:r>
     </w:p>
     <w:p>
@@ -14109,7 +15145,71 @@
         <w:pStyle w:val="BodyText"/>
       </w:pPr>
       <w:r>
-        <w:t>Using the KIDS options, restore the software from the Backup Transport Global. However, in lieu of restoring the software, it is recommended to turn off the OneVA Pharmacy patch. A 'OneVA Pharmacy Flag' (field #3001) has been added to the Outpatient Site file (#59). This field will allow each division to toggle the OneVA Pharmacy logic 'on' or 'off' depending on current needs. The field can be changed by using File Manager and editing the 'OneVA Pharmacy Flag' field. The ‘OneVA Pharmacy Flag’ will be delivered to each division in the 'off' state. When this flag is in the 'off' state, the HDR/CDS Repository will not be queried for external prescriptions and other VistA instances will not be able to refill prescriptions that belong to the VistA instance with the flag set to the ‘off’ state. When in the 'on' state, all prescription queries and actions may be taken for remote queries, refills, and partials. In order to process prescriptions from another VistA instance, that instance will also need to have its ‘OneVA Pharmacy Flag’ set to the 'on' state.</w:t>
+        <w:t xml:space="preserve">Using the KIDS options, restore the software from the Backup Transport Global. However, in lieu of restoring the software, it is recommended to turn off the </w:t>
+      </w:r>
+      <w:proofErr w:type="spellStart"/>
+      <w:r>
+        <w:t>OneVA</w:t>
+      </w:r>
+      <w:proofErr w:type="spellEnd"/>
+      <w:r>
+        <w:t xml:space="preserve"> Pharmacy patch. A '</w:t>
+      </w:r>
+      <w:proofErr w:type="spellStart"/>
+      <w:r>
+        <w:t>OneVA</w:t>
+      </w:r>
+      <w:proofErr w:type="spellEnd"/>
+      <w:r>
+        <w:t xml:space="preserve"> Pharmacy Flag' (field #3001) has been added to the Outpatient Site file (#59). This field will allow each division to toggle the </w:t>
+      </w:r>
+      <w:proofErr w:type="spellStart"/>
+      <w:r>
+        <w:t>OneVA</w:t>
+      </w:r>
+      <w:proofErr w:type="spellEnd"/>
+      <w:r>
+        <w:t xml:space="preserve"> Pharmacy logic 'on' or 'off' depending on current needs. The field can be changed by using File Manager and editing the '</w:t>
+      </w:r>
+      <w:proofErr w:type="spellStart"/>
+      <w:r>
+        <w:t>OneVA</w:t>
+      </w:r>
+      <w:proofErr w:type="spellEnd"/>
+      <w:r>
+        <w:t xml:space="preserve"> Pharmacy Flag' field. The ‘</w:t>
+      </w:r>
+      <w:proofErr w:type="spellStart"/>
+      <w:r>
+        <w:t>OneVA</w:t>
+      </w:r>
+      <w:proofErr w:type="spellEnd"/>
+      <w:r>
+        <w:t xml:space="preserve"> Pharmacy Flag’ will be delivered to each division in the 'off' state. When this flag is in the 'off' state, the </w:t>
+      </w:r>
+      <w:proofErr w:type="spellStart"/>
+      <w:r>
+        <w:t>HDR</w:t>
+      </w:r>
+      <w:proofErr w:type="spellEnd"/>
+      <w:r>
+        <w:t xml:space="preserve">/CDS Repository will not be queried for external prescriptions and other VistA instances will not be able to refill prescriptions that belong to the VistA instance with the flag set to the ‘off’ state. When in the 'on' state, all prescription queries and actions may be taken for remote queries, refills, and partials. </w:t>
+      </w:r>
+      <w:proofErr w:type="gramStart"/>
+      <w:r>
+        <w:t>In order to</w:t>
+      </w:r>
+      <w:proofErr w:type="gramEnd"/>
+      <w:r>
+        <w:t xml:space="preserve"> process prescriptions from another VistA instance, that instance will also need to have its ‘</w:t>
+      </w:r>
+      <w:proofErr w:type="spellStart"/>
+      <w:r>
+        <w:t>OneVA</w:t>
+      </w:r>
+      <w:proofErr w:type="spellEnd"/>
+      <w:r>
+        <w:t xml:space="preserve"> Pharmacy Flag’ set to the 'on' state.</w:t>
       </w:r>
     </w:p>
     <w:p>
@@ -14233,7 +15333,15 @@
         <w:pStyle w:val="BodyText"/>
       </w:pPr>
       <w:r>
-        <w:t>The risks of performing a Rollback of the OneVA Pharmacy m</w:t>
+        <w:t xml:space="preserve">The risks of performing a Rollback of the </w:t>
+      </w:r>
+      <w:proofErr w:type="spellStart"/>
+      <w:r>
+        <w:t>OneVA</w:t>
+      </w:r>
+      <w:proofErr w:type="spellEnd"/>
+      <w:r>
+        <w:t xml:space="preserve"> Pharmacy m</w:t>
       </w:r>
       <w:r>
         <w:t xml:space="preserve">ay require a downtime </w:t>
@@ -14265,7 +15373,23 @@
         <w:t xml:space="preserve">The </w:t>
       </w:r>
       <w:r>
-        <w:t>Chief of Pharmacy Benefits Management must give the authority to Rollback the OneVA Pharmacy software</w:t>
+        <w:t xml:space="preserve">Chief of Pharmacy Benefits Management must give the authority to </w:t>
+      </w:r>
+      <w:proofErr w:type="spellStart"/>
+      <w:r>
+        <w:t>Rollback</w:t>
+      </w:r>
+      <w:proofErr w:type="spellEnd"/>
+      <w:r>
+        <w:t xml:space="preserve"> the </w:t>
+      </w:r>
+      <w:proofErr w:type="spellStart"/>
+      <w:r>
+        <w:t>OneVA</w:t>
+      </w:r>
+      <w:proofErr w:type="spellEnd"/>
+      <w:r>
+        <w:t xml:space="preserve"> Pharmacy software</w:t>
       </w:r>
       <w:r>
         <w:t>.</w:t>
@@ -14313,7 +15437,7 @@
 </file>
 
 <file path=word/endnotes.xml><?xml version="1.0" encoding="utf-8"?>
-<w:endnotes xmlns:wpc="http://schemas.microsoft.com/office/word/2010/wordprocessingCanvas" xmlns:cx="http://schemas.microsoft.com/office/drawing/2014/chartex" xmlns:cx1="http://schemas.microsoft.com/office/drawing/2015/9/8/chartex" xmlns:cx2="http://schemas.microsoft.com/office/drawing/2015/10/21/chartex" xmlns:cx3="http://schemas.microsoft.com/office/drawing/2016/5/9/chartex" xmlns:cx4="http://schemas.microsoft.com/office/drawing/2016/5/10/chartex" xmlns:cx5="http://schemas.microsoft.com/office/drawing/2016/5/11/chartex" xmlns:mc="http://schemas.openxmlformats.org/markup-compatibility/2006" xmlns:o="urn:schemas-microsoft-com:office:office" xmlns:r="http://schemas.openxmlformats.org/officeDocument/2006/relationships" xmlns:m="http://schemas.openxmlformats.org/officeDocument/2006/math" xmlns:v="urn:schemas-microsoft-com:vml" xmlns:wp14="http://schemas.microsoft.com/office/word/2010/wordprocessingDrawing" xmlns:wp="http://schemas.openxmlformats.org/drawingml/2006/wordprocessingDrawing" xmlns:w10="urn:schemas-microsoft-com:office:word" xmlns:w="http://schemas.openxmlformats.org/wordprocessingml/2006/main" xmlns:w14="http://schemas.microsoft.com/office/word/2010/wordml" xmlns:w15="http://schemas.microsoft.com/office/word/2012/wordml" xmlns:w16se="http://schemas.microsoft.com/office/word/2015/wordml/symex" xmlns:wpg="http://schemas.microsoft.com/office/word/2010/wordprocessingGroup" xmlns:wpi="http://schemas.microsoft.com/office/word/2010/wordprocessingInk" xmlns:wne="http://schemas.microsoft.com/office/word/2006/wordml" xmlns:wps="http://schemas.microsoft.com/office/word/2010/wordprocessingShape" mc:Ignorable="w14 w15 w16se wp14">
+<w:endnotes xmlns:wpc="http://schemas.microsoft.com/office/word/2010/wordprocessingCanvas" xmlns:cx="http://schemas.microsoft.com/office/drawing/2014/chartex" xmlns:cx1="http://schemas.microsoft.com/office/drawing/2015/9/8/chartex" xmlns:cx2="http://schemas.microsoft.com/office/drawing/2015/10/21/chartex" xmlns:cx3="http://schemas.microsoft.com/office/drawing/2016/5/9/chartex" xmlns:cx4="http://schemas.microsoft.com/office/drawing/2016/5/10/chartex" xmlns:cx5="http://schemas.microsoft.com/office/drawing/2016/5/11/chartex" xmlns:cx6="http://schemas.microsoft.com/office/drawing/2016/5/12/chartex" xmlns:cx7="http://schemas.microsoft.com/office/drawing/2016/5/13/chartex" xmlns:cx8="http://schemas.microsoft.com/office/drawing/2016/5/14/chartex" xmlns:mc="http://schemas.openxmlformats.org/markup-compatibility/2006" xmlns:aink="http://schemas.microsoft.com/office/drawing/2016/ink" xmlns:am3d="http://schemas.microsoft.com/office/drawing/2017/model3d" xmlns:o="urn:schemas-microsoft-com:office:office" xmlns:r="http://schemas.openxmlformats.org/officeDocument/2006/relationships" xmlns:m="http://schemas.openxmlformats.org/officeDocument/2006/math" xmlns:v="urn:schemas-microsoft-com:vml" xmlns:wp14="http://schemas.microsoft.com/office/word/2010/wordprocessingDrawing" xmlns:wp="http://schemas.openxmlformats.org/drawingml/2006/wordprocessingDrawing" xmlns:w10="urn:schemas-microsoft-com:office:word" xmlns:w="http://schemas.openxmlformats.org/wordprocessingml/2006/main" xmlns:w14="http://schemas.microsoft.com/office/word/2010/wordml" xmlns:w15="http://schemas.microsoft.com/office/word/2012/wordml" xmlns:w16cid="http://schemas.microsoft.com/office/word/2016/wordml/cid" xmlns:w16se="http://schemas.microsoft.com/office/word/2015/wordml/symex" xmlns:wpg="http://schemas.microsoft.com/office/word/2010/wordprocessingGroup" xmlns:wpi="http://schemas.microsoft.com/office/word/2010/wordprocessingInk" xmlns:wne="http://schemas.microsoft.com/office/word/2006/wordml" xmlns:wps="http://schemas.microsoft.com/office/word/2010/wordprocessingShape" mc:Ignorable="w14 w15 w16se w16cid wp14">
   <w:endnote w:type="separator" w:id="-1">
     <w:p>
       <w:r>
@@ -14334,7 +15458,7 @@
 </file>
 
 <file path=word/footer1.xml><?xml version="1.0" encoding="utf-8"?>
-<w:ftr xmlns:wpc="http://schemas.microsoft.com/office/word/2010/wordprocessingCanvas" xmlns:cx="http://schemas.microsoft.com/office/drawing/2014/chartex" xmlns:cx1="http://schemas.microsoft.com/office/drawing/2015/9/8/chartex" xmlns:cx2="http://schemas.microsoft.com/office/drawing/2015/10/21/chartex" xmlns:cx3="http://schemas.microsoft.com/office/drawing/2016/5/9/chartex" xmlns:cx4="http://schemas.microsoft.com/office/drawing/2016/5/10/chartex" xmlns:cx5="http://schemas.microsoft.com/office/drawing/2016/5/11/chartex" xmlns:mc="http://schemas.openxmlformats.org/markup-compatibility/2006" xmlns:o="urn:schemas-microsoft-com:office:office" xmlns:r="http://schemas.openxmlformats.org/officeDocument/2006/relationships" xmlns:m="http://schemas.openxmlformats.org/officeDocument/2006/math" xmlns:v="urn:schemas-microsoft-com:vml" xmlns:wp14="http://schemas.microsoft.com/office/word/2010/wordprocessingDrawing" xmlns:wp="http://schemas.openxmlformats.org/drawingml/2006/wordprocessingDrawing" xmlns:w10="urn:schemas-microsoft-com:office:word" xmlns:w="http://schemas.openxmlformats.org/wordprocessingml/2006/main" xmlns:w14="http://schemas.microsoft.com/office/word/2010/wordml" xmlns:w15="http://schemas.microsoft.com/office/word/2012/wordml" xmlns:w16se="http://schemas.microsoft.com/office/word/2015/wordml/symex" xmlns:wpg="http://schemas.microsoft.com/office/word/2010/wordprocessingGroup" xmlns:wpi="http://schemas.microsoft.com/office/word/2010/wordprocessingInk" xmlns:wne="http://schemas.microsoft.com/office/word/2006/wordml" xmlns:wps="http://schemas.microsoft.com/office/word/2010/wordprocessingShape" mc:Ignorable="w14 w15 w16se wp14">
+<w:ftr xmlns:wpc="http://schemas.microsoft.com/office/word/2010/wordprocessingCanvas" xmlns:cx="http://schemas.microsoft.com/office/drawing/2014/chartex" xmlns:cx1="http://schemas.microsoft.com/office/drawing/2015/9/8/chartex" xmlns:cx2="http://schemas.microsoft.com/office/drawing/2015/10/21/chartex" xmlns:cx3="http://schemas.microsoft.com/office/drawing/2016/5/9/chartex" xmlns:cx4="http://schemas.microsoft.com/office/drawing/2016/5/10/chartex" xmlns:cx5="http://schemas.microsoft.com/office/drawing/2016/5/11/chartex" xmlns:cx6="http://schemas.microsoft.com/office/drawing/2016/5/12/chartex" xmlns:cx7="http://schemas.microsoft.com/office/drawing/2016/5/13/chartex" xmlns:cx8="http://schemas.microsoft.com/office/drawing/2016/5/14/chartex" xmlns:mc="http://schemas.openxmlformats.org/markup-compatibility/2006" xmlns:aink="http://schemas.microsoft.com/office/drawing/2016/ink" xmlns:am3d="http://schemas.microsoft.com/office/drawing/2017/model3d" xmlns:o="urn:schemas-microsoft-com:office:office" xmlns:r="http://schemas.openxmlformats.org/officeDocument/2006/relationships" xmlns:m="http://schemas.openxmlformats.org/officeDocument/2006/math" xmlns:v="urn:schemas-microsoft-com:vml" xmlns:wp14="http://schemas.microsoft.com/office/word/2010/wordprocessingDrawing" xmlns:wp="http://schemas.openxmlformats.org/drawingml/2006/wordprocessingDrawing" xmlns:w10="urn:schemas-microsoft-com:office:word" xmlns:w="http://schemas.openxmlformats.org/wordprocessingml/2006/main" xmlns:w14="http://schemas.microsoft.com/office/word/2010/wordml" xmlns:w15="http://schemas.microsoft.com/office/word/2012/wordml" xmlns:w16cid="http://schemas.microsoft.com/office/word/2016/wordml/cid" xmlns:w16se="http://schemas.microsoft.com/office/word/2015/wordml/symex" xmlns:wpg="http://schemas.microsoft.com/office/word/2010/wordprocessingGroup" xmlns:wpi="http://schemas.microsoft.com/office/word/2010/wordprocessingInk" xmlns:wne="http://schemas.microsoft.com/office/word/2006/wordml" xmlns:wps="http://schemas.microsoft.com/office/word/2010/wordprocessingShape" mc:Ignorable="w14 w15 w16se w16cid wp14">
   <w:p>
     <w:pPr>
       <w:pStyle w:val="Footer"/>
@@ -14343,11 +15467,19 @@
         <w:color w:val="auto"/>
       </w:rPr>
     </w:pPr>
+    <w:proofErr w:type="spellStart"/>
     <w:r>
       <w:rPr>
         <w:color w:val="auto"/>
       </w:rPr>
-      <w:t>OneVA Pharmacy</w:t>
+      <w:t>OneVA</w:t>
+    </w:r>
+    <w:proofErr w:type="spellEnd"/>
+    <w:r>
+      <w:rPr>
+        <w:color w:val="auto"/>
+      </w:rPr>
+      <w:t xml:space="preserve"> Pharmacy</w:t>
     </w:r>
   </w:p>
   <w:p>
@@ -14425,7 +15557,7 @@
 </file>
 
 <file path=word/footnotes.xml><?xml version="1.0" encoding="utf-8"?>
-<w:footnotes xmlns:wpc="http://schemas.microsoft.com/office/word/2010/wordprocessingCanvas" xmlns:cx="http://schemas.microsoft.com/office/drawing/2014/chartex" xmlns:cx1="http://schemas.microsoft.com/office/drawing/2015/9/8/chartex" xmlns:cx2="http://schemas.microsoft.com/office/drawing/2015/10/21/chartex" xmlns:cx3="http://schemas.microsoft.com/office/drawing/2016/5/9/chartex" xmlns:cx4="http://schemas.microsoft.com/office/drawing/2016/5/10/chartex" xmlns:cx5="http://schemas.microsoft.com/office/drawing/2016/5/11/chartex" xmlns:mc="http://schemas.openxmlformats.org/markup-compatibility/2006" xmlns:o="urn:schemas-microsoft-com:office:office" xmlns:r="http://schemas.openxmlformats.org/officeDocument/2006/relationships" xmlns:m="http://schemas.openxmlformats.org/officeDocument/2006/math" xmlns:v="urn:schemas-microsoft-com:vml" xmlns:wp14="http://schemas.microsoft.com/office/word/2010/wordprocessingDrawing" xmlns:wp="http://schemas.openxmlformats.org/drawingml/2006/wordprocessingDrawing" xmlns:w10="urn:schemas-microsoft-com:office:word" xmlns:w="http://schemas.openxmlformats.org/wordprocessingml/2006/main" xmlns:w14="http://schemas.microsoft.com/office/word/2010/wordml" xmlns:w15="http://schemas.microsoft.com/office/word/2012/wordml" xmlns:w16se="http://schemas.microsoft.com/office/word/2015/wordml/symex" xmlns:wpg="http://schemas.microsoft.com/office/word/2010/wordprocessingGroup" xmlns:wpi="http://schemas.microsoft.com/office/word/2010/wordprocessingInk" xmlns:wne="http://schemas.microsoft.com/office/word/2006/wordml" xmlns:wps="http://schemas.microsoft.com/office/word/2010/wordprocessingShape" mc:Ignorable="w14 w15 w16se wp14">
+<w:footnotes xmlns:wpc="http://schemas.microsoft.com/office/word/2010/wordprocessingCanvas" xmlns:cx="http://schemas.microsoft.com/office/drawing/2014/chartex" xmlns:cx1="http://schemas.microsoft.com/office/drawing/2015/9/8/chartex" xmlns:cx2="http://schemas.microsoft.com/office/drawing/2015/10/21/chartex" xmlns:cx3="http://schemas.microsoft.com/office/drawing/2016/5/9/chartex" xmlns:cx4="http://schemas.microsoft.com/office/drawing/2016/5/10/chartex" xmlns:cx5="http://schemas.microsoft.com/office/drawing/2016/5/11/chartex" xmlns:cx6="http://schemas.microsoft.com/office/drawing/2016/5/12/chartex" xmlns:cx7="http://schemas.microsoft.com/office/drawing/2016/5/13/chartex" xmlns:cx8="http://schemas.microsoft.com/office/drawing/2016/5/14/chartex" xmlns:mc="http://schemas.openxmlformats.org/markup-compatibility/2006" xmlns:aink="http://schemas.microsoft.com/office/drawing/2016/ink" xmlns:am3d="http://schemas.microsoft.com/office/drawing/2017/model3d" xmlns:o="urn:schemas-microsoft-com:office:office" xmlns:r="http://schemas.openxmlformats.org/officeDocument/2006/relationships" xmlns:m="http://schemas.openxmlformats.org/officeDocument/2006/math" xmlns:v="urn:schemas-microsoft-com:vml" xmlns:wp14="http://schemas.microsoft.com/office/word/2010/wordprocessingDrawing" xmlns:wp="http://schemas.openxmlformats.org/drawingml/2006/wordprocessingDrawing" xmlns:w10="urn:schemas-microsoft-com:office:word" xmlns:w="http://schemas.openxmlformats.org/wordprocessingml/2006/main" xmlns:w14="http://schemas.microsoft.com/office/word/2010/wordml" xmlns:w15="http://schemas.microsoft.com/office/word/2012/wordml" xmlns:w16cid="http://schemas.microsoft.com/office/word/2016/wordml/cid" xmlns:w16se="http://schemas.microsoft.com/office/word/2015/wordml/symex" xmlns:wpg="http://schemas.microsoft.com/office/word/2010/wordprocessingGroup" xmlns:wpi="http://schemas.microsoft.com/office/word/2010/wordprocessingInk" xmlns:wne="http://schemas.microsoft.com/office/word/2006/wordml" xmlns:wps="http://schemas.microsoft.com/office/word/2010/wordprocessingShape" mc:Ignorable="w14 w15 w16se w16cid wp14">
   <w:footnote w:type="separator" w:id="-1">
     <w:p>
       <w:r>
@@ -14446,7 +15578,7 @@
 </file>
 
 <file path=word/numbering.xml><?xml version="1.0" encoding="utf-8"?>
-<w:numbering xmlns:wpc="http://schemas.microsoft.com/office/word/2010/wordprocessingCanvas" xmlns:cx="http://schemas.microsoft.com/office/drawing/2014/chartex" xmlns:cx1="http://schemas.microsoft.com/office/drawing/2015/9/8/chartex" xmlns:cx2="http://schemas.microsoft.com/office/drawing/2015/10/21/chartex" xmlns:cx3="http://schemas.microsoft.com/office/drawing/2016/5/9/chartex" xmlns:cx4="http://schemas.microsoft.com/office/drawing/2016/5/10/chartex" xmlns:cx5="http://schemas.microsoft.com/office/drawing/2016/5/11/chartex" xmlns:mc="http://schemas.openxmlformats.org/markup-compatibility/2006" xmlns:o="urn:schemas-microsoft-com:office:office" xmlns:r="http://schemas.openxmlformats.org/officeDocument/2006/relationships" xmlns:m="http://schemas.openxmlformats.org/officeDocument/2006/math" xmlns:v="urn:schemas-microsoft-com:vml" xmlns:wp14="http://schemas.microsoft.com/office/word/2010/wordprocessingDrawing" xmlns:wp="http://schemas.openxmlformats.org/drawingml/2006/wordprocessingDrawing" xmlns:w10="urn:schemas-microsoft-com:office:word" xmlns:w="http://schemas.openxmlformats.org/wordprocessingml/2006/main" xmlns:w14="http://schemas.microsoft.com/office/word/2010/wordml" xmlns:w15="http://schemas.microsoft.com/office/word/2012/wordml" xmlns:w16se="http://schemas.microsoft.com/office/word/2015/wordml/symex" xmlns:wpg="http://schemas.microsoft.com/office/word/2010/wordprocessingGroup" xmlns:wpi="http://schemas.microsoft.com/office/word/2010/wordprocessingInk" xmlns:wne="http://schemas.microsoft.com/office/word/2006/wordml" xmlns:wps="http://schemas.microsoft.com/office/word/2010/wordprocessingShape" mc:Ignorable="w14 w15 w16se wp14">
+<w:numbering xmlns:wpc="http://schemas.microsoft.com/office/word/2010/wordprocessingCanvas" xmlns:cx="http://schemas.microsoft.com/office/drawing/2014/chartex" xmlns:cx1="http://schemas.microsoft.com/office/drawing/2015/9/8/chartex" xmlns:cx2="http://schemas.microsoft.com/office/drawing/2015/10/21/chartex" xmlns:cx3="http://schemas.microsoft.com/office/drawing/2016/5/9/chartex" xmlns:cx4="http://schemas.microsoft.com/office/drawing/2016/5/10/chartex" xmlns:cx5="http://schemas.microsoft.com/office/drawing/2016/5/11/chartex" xmlns:cx6="http://schemas.microsoft.com/office/drawing/2016/5/12/chartex" xmlns:cx7="http://schemas.microsoft.com/office/drawing/2016/5/13/chartex" xmlns:cx8="http://schemas.microsoft.com/office/drawing/2016/5/14/chartex" xmlns:mc="http://schemas.openxmlformats.org/markup-compatibility/2006" xmlns:aink="http://schemas.microsoft.com/office/drawing/2016/ink" xmlns:am3d="http://schemas.microsoft.com/office/drawing/2017/model3d" xmlns:o="urn:schemas-microsoft-com:office:office" xmlns:r="http://schemas.openxmlformats.org/officeDocument/2006/relationships" xmlns:m="http://schemas.openxmlformats.org/officeDocument/2006/math" xmlns:v="urn:schemas-microsoft-com:vml" xmlns:wp14="http://schemas.microsoft.com/office/word/2010/wordprocessingDrawing" xmlns:wp="http://schemas.openxmlformats.org/drawingml/2006/wordprocessingDrawing" xmlns:w10="urn:schemas-microsoft-com:office:word" xmlns:w="http://schemas.openxmlformats.org/wordprocessingml/2006/main" xmlns:w14="http://schemas.microsoft.com/office/word/2010/wordml" xmlns:w15="http://schemas.microsoft.com/office/word/2012/wordml" xmlns:w16cid="http://schemas.microsoft.com/office/word/2016/wordml/cid" xmlns:w16se="http://schemas.microsoft.com/office/word/2015/wordml/symex" xmlns:wpg="http://schemas.microsoft.com/office/word/2010/wordprocessingGroup" xmlns:wpi="http://schemas.microsoft.com/office/word/2010/wordprocessingInk" xmlns:wne="http://schemas.microsoft.com/office/word/2006/wordml" xmlns:wps="http://schemas.microsoft.com/office/word/2010/wordprocessingShape" mc:Ignorable="w14 w15 w16se w16cid wp14">
   <w:abstractNum w:abstractNumId="0" w15:restartNumberingAfterBreak="0">
     <w:nsid w:val="FFFFFF83"/>
     <w:multiLevelType w:val="singleLevel"/>
@@ -18699,7 +19831,7 @@
 </file>
 
 <file path=word/styles.xml><?xml version="1.0" encoding="utf-8"?>
-<w:styles xmlns:mc="http://schemas.openxmlformats.org/markup-compatibility/2006" xmlns:r="http://schemas.openxmlformats.org/officeDocument/2006/relationships" xmlns:w="http://schemas.openxmlformats.org/wordprocessingml/2006/main" xmlns:w14="http://schemas.microsoft.com/office/word/2010/wordml" xmlns:w15="http://schemas.microsoft.com/office/word/2012/wordml" xmlns:w16se="http://schemas.microsoft.com/office/word/2015/wordml/symex" mc:Ignorable="w14 w15 w16se">
+<w:styles xmlns:mc="http://schemas.openxmlformats.org/markup-compatibility/2006" xmlns:r="http://schemas.openxmlformats.org/officeDocument/2006/relationships" xmlns:w="http://schemas.openxmlformats.org/wordprocessingml/2006/main" xmlns:w14="http://schemas.microsoft.com/office/word/2010/wordml" xmlns:w15="http://schemas.microsoft.com/office/word/2012/wordml" xmlns:w16cid="http://schemas.microsoft.com/office/word/2016/wordml/cid" xmlns:w16se="http://schemas.microsoft.com/office/word/2015/wordml/symex" mc:Ignorable="w14 w15 w16se w16cid">
   <w:docDefaults>
     <w:rPrDefault>
       <w:rPr>
@@ -18709,7 +19841,7 @@
     </w:rPrDefault>
     <w:pPrDefault/>
   </w:docDefaults>
-  <w:latentStyles w:defLockedState="0" w:defUIPriority="0" w:defSemiHidden="0" w:defUnhideWhenUsed="0" w:defQFormat="0" w:count="374">
+  <w:latentStyles w:defLockedState="0" w:defUIPriority="0" w:defSemiHidden="0" w:defUnhideWhenUsed="0" w:defQFormat="0" w:count="375">
     <w:lsdException w:name="Normal" w:qFormat="1"/>
     <w:lsdException w:name="heading 1" w:qFormat="1"/>
     <w:lsdException w:name="heading 2" w:qFormat="1"/>
@@ -19077,6 +20209,7 @@
     <w:lsdException w:name="Mention" w:semiHidden="1" w:uiPriority="99" w:unhideWhenUsed="1"/>
     <w:lsdException w:name="Smart Hyperlink" w:semiHidden="1" w:uiPriority="99" w:unhideWhenUsed="1"/>
     <w:lsdException w:name="Hashtag" w:semiHidden="1" w:uiPriority="99" w:unhideWhenUsed="1"/>
+    <w:lsdException w:name="Unresolved Mention" w:semiHidden="1" w:uiPriority="99" w:unhideWhenUsed="1"/>
   </w:latentStyles>
   <w:style w:type="paragraph" w:default="1" w:styleId="Normal">
     <w:name w:val="Normal"/>
@@ -20801,6 +21934,14 @@
 </file>
 
 <file path=customXml/item1.xml><?xml version="1.0" encoding="utf-8"?>
+<p:properties xmlns:p="http://schemas.microsoft.com/office/2006/metadata/properties" xmlns:xsi="http://www.w3.org/2001/XMLSchema-instance" xmlns:pc="http://schemas.microsoft.com/office/infopath/2007/PartnerControls">
+  <documentManagement>
+    <Section xmlns="dccbc5df-29b3-4670-b8f5-ce9b6d6a1832">CD2 Required Documentation Templates</Section>
+  </documentManagement>
+</p:properties>
+</file>
+
+<file path=customXml/item2.xml><?xml version="1.0" encoding="utf-8"?>
 <ct:contentTypeSchema xmlns:ct="http://schemas.microsoft.com/office/2006/metadata/contentType" xmlns:ma="http://schemas.microsoft.com/office/2006/metadata/properties/metaAttributes" ct:_="" ma:_="" ma:contentTypeName="Document" ma:contentTypeID="0x0101004B55E56D3DD6DC4BB3756304B0ED6A72" ma:contentTypeVersion="1" ma:contentTypeDescription="Create a new document." ma:contentTypeScope="" ma:versionID="321670c71dd5de800381361a7d10e41b">
   <xsd:schema xmlns:xsd="http://www.w3.org/2001/XMLSchema" xmlns:xs="http://www.w3.org/2001/XMLSchema" xmlns:p="http://schemas.microsoft.com/office/2006/metadata/properties" xmlns:ns2="dccbc5df-29b3-4670-b8f5-ce9b6d6a1832" targetNamespace="http://schemas.microsoft.com/office/2006/metadata/properties" ma:root="true" ma:fieldsID="4e5d23b925427f52dd634ef8661fe959" ns2:_="">
     <xsd:import namespace="dccbc5df-29b3-4670-b8f5-ce9b6d6a1832"/>
@@ -20933,7 +22074,7 @@
 </ct:contentTypeSchema>
 </file>
 
-<file path=customXml/item2.xml><?xml version="1.0" encoding="utf-8"?>
+<file path=customXml/item3.xml><?xml version="1.0" encoding="utf-8"?>
 <?mso-contentType ?>
 <FormTemplates xmlns="http://schemas.microsoft.com/sharepoint/v3/contenttype/forms">
   <Display>DocumentLibraryForm</Display>
@@ -20942,19 +22083,21 @@
 </FormTemplates>
 </file>
 
-<file path=customXml/item3.xml><?xml version="1.0" encoding="utf-8"?>
-<p:properties xmlns:p="http://schemas.microsoft.com/office/2006/metadata/properties" xmlns:xsi="http://www.w3.org/2001/XMLSchema-instance" xmlns:pc="http://schemas.microsoft.com/office/infopath/2007/PartnerControls">
-  <documentManagement>
-    <Section xmlns="dccbc5df-29b3-4670-b8f5-ce9b6d6a1832">CD2 Required Documentation Templates</Section>
-  </documentManagement>
-</p:properties>
-</file>
-
 <file path=customXml/item4.xml><?xml version="1.0" encoding="utf-8"?>
 <b:Sources xmlns:b="http://schemas.openxmlformats.org/officeDocument/2006/bibliography" xmlns="http://schemas.openxmlformats.org/officeDocument/2006/bibliography" SelectedStyle="\APA.XSL" StyleName="APA"/>
 </file>
 
 <file path=customXml/itemProps1.xml><?xml version="1.0" encoding="utf-8"?>
+<ds:datastoreItem xmlns:ds="http://schemas.openxmlformats.org/officeDocument/2006/customXml" ds:itemID="{8A7994EE-9A3C-46A0-AA3E-20C4619B20E2}">
+  <ds:schemaRefs>
+    <ds:schemaRef ds:uri="http://schemas.microsoft.com/office/2006/metadata/properties"/>
+    <ds:schemaRef ds:uri="http://schemas.microsoft.com/office/infopath/2007/PartnerControls"/>
+    <ds:schemaRef ds:uri="dccbc5df-29b3-4670-b8f5-ce9b6d6a1832"/>
+  </ds:schemaRefs>
+</ds:datastoreItem>
+</file>
+
+<file path=customXml/itemProps2.xml><?xml version="1.0" encoding="utf-8"?>
 <ds:datastoreItem xmlns:ds="http://schemas.openxmlformats.org/officeDocument/2006/customXml" ds:itemID="{1CFC9B97-1B3D-4D61-BA4F-AD07814C9B96}">
   <ds:schemaRefs>
     <ds:schemaRef ds:uri="http://schemas.microsoft.com/office/2006/metadata/contentType"/>
@@ -20972,7 +22115,7 @@
 </ds:datastoreItem>
 </file>
 
-<file path=customXml/itemProps2.xml><?xml version="1.0" encoding="utf-8"?>
+<file path=customXml/itemProps3.xml><?xml version="1.0" encoding="utf-8"?>
 <ds:datastoreItem xmlns:ds="http://schemas.openxmlformats.org/officeDocument/2006/customXml" ds:itemID="{17A4561F-8EDF-45A1-9B5A-051AC10ECA67}">
   <ds:schemaRefs>
     <ds:schemaRef ds:uri="http://schemas.microsoft.com/sharepoint/v3/contenttype/forms"/>
@@ -20980,18 +22123,8 @@
 </ds:datastoreItem>
 </file>
 
-<file path=customXml/itemProps3.xml><?xml version="1.0" encoding="utf-8"?>
-<ds:datastoreItem xmlns:ds="http://schemas.openxmlformats.org/officeDocument/2006/customXml" ds:itemID="{8A7994EE-9A3C-46A0-AA3E-20C4619B20E2}">
-  <ds:schemaRefs>
-    <ds:schemaRef ds:uri="http://schemas.microsoft.com/office/2006/metadata/properties"/>
-    <ds:schemaRef ds:uri="http://schemas.microsoft.com/office/infopath/2007/PartnerControls"/>
-    <ds:schemaRef ds:uri="dccbc5df-29b3-4670-b8f5-ce9b6d6a1832"/>
-  </ds:schemaRefs>
-</ds:datastoreItem>
-</file>
-
 <file path=customXml/itemProps4.xml><?xml version="1.0" encoding="utf-8"?>
-<ds:datastoreItem xmlns:ds="http://schemas.openxmlformats.org/officeDocument/2006/customXml" ds:itemID="{F69D379C-D637-4420-8410-2EFDDCB0A031}">
+<ds:datastoreItem xmlns:ds="http://schemas.openxmlformats.org/officeDocument/2006/customXml" ds:itemID="{2C498CCF-BB69-4D8E-B4D1-CBDD8EBC49E1}">
   <ds:schemaRefs>
     <ds:schemaRef ds:uri="http://schemas.openxmlformats.org/officeDocument/2006/bibliography"/>
   </ds:schemaRefs>

</xml_diff>